<commit_message>
finish price oracle attack with pics
</commit_message>
<xml_diff>
--- a/blog-oracle-flash-loan.docx
+++ b/blog-oracle-flash-loan.docx
@@ -623,7 +623,7 @@
         </w:rPr>
         <w:lastRenderedPageBreak/>
         <w:drawing>
-          <wp:inline distT="0" distB="0" distL="0" distR="0" wp14:anchorId="7727D04B" wp14:editId="1DD951BC">
+          <wp:inline distT="0" distB="0" distL="0" distR="0" wp14:anchorId="7727D04B" wp14:editId="5680DCAB">
             <wp:extent cx="5274310" cy="2966720"/>
             <wp:effectExtent l="0" t="0" r="2540" b="5080"/>
             <wp:docPr id="1" name="תמונה 1"/>
@@ -686,39 +686,7 @@
           <w:sz w:val="36"/>
           <w:szCs w:val="36"/>
         </w:rPr>
-        <w:t xml:space="preserve">How </w:t>
-      </w:r>
-      <w:proofErr w:type="gramStart"/>
-      <w:r>
-        <w:rPr>
-          <w:rFonts w:ascii="Times New Roman" w:eastAsia="Times New Roman" w:hAnsi="Times New Roman" w:cs="Times New Roman"/>
-          <w:b/>
-          <w:bCs/>
-          <w:sz w:val="36"/>
-          <w:szCs w:val="36"/>
-        </w:rPr>
-        <w:t>a</w:t>
-      </w:r>
-      <w:proofErr w:type="gramEnd"/>
-      <w:r>
-        <w:rPr>
-          <w:rFonts w:ascii="Times New Roman" w:eastAsia="Times New Roman" w:hAnsi="Times New Roman" w:cs="Times New Roman"/>
-          <w:b/>
-          <w:bCs/>
-          <w:sz w:val="36"/>
-          <w:szCs w:val="36"/>
-        </w:rPr>
-        <w:t xml:space="preserve"> oracle attack is executed using a flash loan</w:t>
-      </w:r>
-      <w:r>
-        <w:rPr>
-          <w:rFonts w:ascii="Times New Roman" w:eastAsia="Times New Roman" w:hAnsi="Times New Roman" w:cs="Times New Roman"/>
-          <w:b/>
-          <w:bCs/>
-          <w:sz w:val="36"/>
-          <w:szCs w:val="36"/>
-        </w:rPr>
-        <w:t>?</w:t>
+        <w:t>Oracle Manipulation and Profiting</w:t>
       </w:r>
     </w:p>
     <w:p>
@@ -731,36 +699,108 @@
           <w:szCs w:val="24"/>
         </w:rPr>
       </w:pPr>
-      <w:proofErr w:type="spellStart"/>
-      <w:proofErr w:type="gramStart"/>
-      <w:r>
-        <w:rPr>
-          <w:rFonts w:ascii="Times New Roman" w:eastAsia="Times New Roman" w:hAnsi="Times New Roman" w:cs="Times New Roman"/>
-          <w:sz w:val="24"/>
-          <w:szCs w:val="24"/>
-        </w:rPr>
-        <w:t>Lets</w:t>
-      </w:r>
-      <w:proofErr w:type="spellEnd"/>
-      <w:proofErr w:type="gramEnd"/>
-      <w:r>
-        <w:rPr>
-          <w:rFonts w:ascii="Times New Roman" w:eastAsia="Times New Roman" w:hAnsi="Times New Roman" w:cs="Times New Roman"/>
-          <w:sz w:val="24"/>
-          <w:szCs w:val="24"/>
-        </w:rPr>
-        <w:t xml:space="preserve"> assume that </w:t>
-      </w:r>
-      <w:proofErr w:type="spellStart"/>
-      <w:r>
-        <w:rPr>
-          <w:rFonts w:ascii="Times New Roman" w:eastAsia="Times New Roman" w:hAnsi="Times New Roman" w:cs="Times New Roman"/>
-          <w:sz w:val="24"/>
-          <w:szCs w:val="24"/>
-        </w:rPr>
-        <w:t>a</w:t>
-      </w:r>
-      <w:proofErr w:type="spellEnd"/>
+      <w:r>
+        <w:rPr>
+          <w:rFonts w:ascii="Times New Roman" w:eastAsia="Times New Roman" w:hAnsi="Times New Roman" w:cs="Times New Roman"/>
+          <w:noProof/>
+          <w:sz w:val="24"/>
+          <w:szCs w:val="24"/>
+        </w:rPr>
+        <w:drawing>
+          <wp:anchor distT="0" distB="0" distL="114300" distR="114300" simplePos="0" relativeHeight="251659264" behindDoc="1" locked="0" layoutInCell="1" allowOverlap="1" wp14:anchorId="5D4C0A16" wp14:editId="122BB8BF">
+            <wp:simplePos x="0" y="0"/>
+            <wp:positionH relativeFrom="margin">
+              <wp:align>left</wp:align>
+            </wp:positionH>
+            <wp:positionV relativeFrom="paragraph">
+              <wp:posOffset>996224</wp:posOffset>
+            </wp:positionV>
+            <wp:extent cx="5263515" cy="1741805"/>
+            <wp:effectExtent l="0" t="0" r="0" b="0"/>
+            <wp:wrapTight wrapText="bothSides">
+              <wp:wrapPolygon edited="0">
+                <wp:start x="0" y="0"/>
+                <wp:lineTo x="0" y="21261"/>
+                <wp:lineTo x="21498" y="21261"/>
+                <wp:lineTo x="21498" y="0"/>
+                <wp:lineTo x="0" y="0"/>
+              </wp:wrapPolygon>
+            </wp:wrapTight>
+            <wp:docPr id="7" name="תמונה 7"/>
+            <wp:cNvGraphicFramePr>
+              <a:graphicFrameLocks xmlns:a="http://schemas.openxmlformats.org/drawingml/2006/main" noChangeAspect="1"/>
+            </wp:cNvGraphicFramePr>
+            <a:graphic xmlns:a="http://schemas.openxmlformats.org/drawingml/2006/main">
+              <a:graphicData uri="http://schemas.openxmlformats.org/drawingml/2006/picture">
+                <pic:pic xmlns:pic="http://schemas.openxmlformats.org/drawingml/2006/picture">
+                  <pic:nvPicPr>
+                    <pic:cNvPr id="0" name="Picture 1"/>
+                    <pic:cNvPicPr>
+                      <a:picLocks noChangeAspect="1" noChangeArrowheads="1"/>
+                    </pic:cNvPicPr>
+                  </pic:nvPicPr>
+                  <pic:blipFill>
+                    <a:blip r:embed="rId16" cstate="print">
+                      <a:extLst>
+                        <a:ext uri="{28A0092B-C50C-407E-A947-70E740481C1C}">
+                          <a14:useLocalDpi xmlns:a14="http://schemas.microsoft.com/office/drawing/2010/main" val="0"/>
+                        </a:ext>
+                      </a:extLst>
+                    </a:blip>
+                    <a:srcRect/>
+                    <a:stretch>
+                      <a:fillRect/>
+                    </a:stretch>
+                  </pic:blipFill>
+                  <pic:spPr bwMode="auto">
+                    <a:xfrm>
+                      <a:off x="0" y="0"/>
+                      <a:ext cx="5263515" cy="1741805"/>
+                    </a:xfrm>
+                    <a:prstGeom prst="rect">
+                      <a:avLst/>
+                    </a:prstGeom>
+                    <a:noFill/>
+                    <a:ln>
+                      <a:noFill/>
+                    </a:ln>
+                  </pic:spPr>
+                </pic:pic>
+              </a:graphicData>
+            </a:graphic>
+            <wp14:sizeRelH relativeFrom="page">
+              <wp14:pctWidth>0</wp14:pctWidth>
+            </wp14:sizeRelH>
+            <wp14:sizeRelV relativeFrom="page">
+              <wp14:pctHeight>0</wp14:pctHeight>
+            </wp14:sizeRelV>
+          </wp:anchor>
+        </w:drawing>
+      </w:r>
+      <w:r>
+        <w:rPr>
+          <w:rFonts w:ascii="Times New Roman" w:eastAsia="Times New Roman" w:hAnsi="Times New Roman" w:cs="Times New Roman"/>
+          <w:sz w:val="24"/>
+          <w:szCs w:val="24"/>
+        </w:rPr>
+        <w:t>Let's</w:t>
+      </w:r>
+      <w:r>
+        <w:rPr>
+          <w:rFonts w:ascii="Times New Roman" w:eastAsia="Times New Roman" w:hAnsi="Times New Roman" w:cs="Times New Roman"/>
+          <w:sz w:val="24"/>
+          <w:szCs w:val="24"/>
+        </w:rPr>
+        <w:t xml:space="preserve"> assume that a</w:t>
+      </w:r>
+      <w:r>
+        <w:rPr>
+          <w:rFonts w:ascii="Times New Roman" w:eastAsia="Times New Roman" w:hAnsi="Times New Roman" w:cs="Times New Roman"/>
+          <w:sz w:val="24"/>
+          <w:szCs w:val="24"/>
+        </w:rPr>
+        <w:t>n</w:t>
+      </w:r>
       <w:r>
         <w:rPr>
           <w:rFonts w:ascii="Times New Roman" w:eastAsia="Times New Roman" w:hAnsi="Times New Roman" w:cs="Times New Roman"/>
@@ -769,43 +809,29 @@
         </w:rPr>
         <w:t xml:space="preserve"> attacker wants to steal funds from a lending platform relying on the </w:t>
       </w:r>
-      <w:proofErr w:type="spellStart"/>
-      <w:r>
-        <w:rPr>
-          <w:rFonts w:ascii="Times New Roman" w:eastAsia="Times New Roman" w:hAnsi="Times New Roman" w:cs="Times New Roman"/>
-          <w:sz w:val="24"/>
-          <w:szCs w:val="24"/>
-        </w:rPr>
-        <w:t>Uniswap</w:t>
-      </w:r>
-      <w:proofErr w:type="spellEnd"/>
-      <w:r>
-        <w:rPr>
-          <w:rFonts w:ascii="Times New Roman" w:eastAsia="Times New Roman" w:hAnsi="Times New Roman" w:cs="Times New Roman"/>
-          <w:sz w:val="24"/>
-          <w:szCs w:val="24"/>
-        </w:rPr>
-        <w:t xml:space="preserve"> oracle. The lending platform requires borrowers to have </w:t>
-      </w:r>
-      <w:proofErr w:type="spellStart"/>
-      <w:proofErr w:type="gramStart"/>
-      <w:r>
-        <w:rPr>
-          <w:rFonts w:ascii="Times New Roman" w:eastAsia="Times New Roman" w:hAnsi="Times New Roman" w:cs="Times New Roman"/>
-          <w:sz w:val="24"/>
-          <w:szCs w:val="24"/>
-        </w:rPr>
-        <w:t>a</w:t>
-      </w:r>
-      <w:proofErr w:type="spellEnd"/>
-      <w:proofErr w:type="gramEnd"/>
-      <w:r>
-        <w:rPr>
-          <w:rFonts w:ascii="Times New Roman" w:eastAsia="Times New Roman" w:hAnsi="Times New Roman" w:cs="Times New Roman"/>
-          <w:sz w:val="24"/>
-          <w:szCs w:val="24"/>
-        </w:rPr>
-        <w:t xml:space="preserve"> over-</w:t>
+      <w:r>
+        <w:rPr>
+          <w:rFonts w:ascii="Times New Roman" w:eastAsia="Times New Roman" w:hAnsi="Times New Roman" w:cs="Times New Roman"/>
+          <w:sz w:val="24"/>
+          <w:szCs w:val="24"/>
+        </w:rPr>
+        <w:t>Uniswap oracle. The lending platform requires borrowers to have a</w:t>
+      </w:r>
+      <w:r>
+        <w:rPr>
+          <w:rFonts w:ascii="Times New Roman" w:eastAsia="Times New Roman" w:hAnsi="Times New Roman" w:cs="Times New Roman"/>
+          <w:sz w:val="24"/>
+          <w:szCs w:val="24"/>
+        </w:rPr>
+        <w:t xml:space="preserve"> </w:t>
+      </w:r>
+      <w:r>
+        <w:rPr>
+          <w:rFonts w:ascii="Times New Roman" w:eastAsia="Times New Roman" w:hAnsi="Times New Roman" w:cs="Times New Roman"/>
+          <w:sz w:val="24"/>
+          <w:szCs w:val="24"/>
+        </w:rPr>
+        <w:t>collateralization</w:t>
       </w:r>
       <w:r>
         <w:rPr>
@@ -815,24 +841,6 @@
           <w:szCs w:val="32"/>
           <w:shd w:val="clear" w:color="auto" w:fill="FFFFFF"/>
         </w:rPr>
-        <w:t xml:space="preserve"> </w:t>
-      </w:r>
-      <w:r>
-        <w:rPr>
-          <w:rFonts w:ascii="Times New Roman" w:eastAsia="Times New Roman" w:hAnsi="Times New Roman" w:cs="Times New Roman"/>
-          <w:sz w:val="24"/>
-          <w:szCs w:val="24"/>
-        </w:rPr>
-        <w:t>collateralization</w:t>
-      </w:r>
-      <w:r>
-        <w:rPr>
-          <w:rFonts w:ascii="Georgia" w:hAnsi="Georgia"/>
-          <w:color w:val="35373A"/>
-          <w:sz w:val="32"/>
-          <w:szCs w:val="32"/>
-          <w:shd w:val="clear" w:color="auto" w:fill="FFFFFF"/>
-        </w:rPr>
         <w:t> </w:t>
       </w:r>
       <w:r>
@@ -842,6 +850,64 @@
           <w:szCs w:val="24"/>
         </w:rPr>
         <w:t>ratio of 150%</w:t>
+      </w:r>
+      <w:r>
+        <w:rPr>
+          <w:rFonts w:ascii="Times New Roman" w:eastAsia="Times New Roman" w:hAnsi="Times New Roman" w:cs="Times New Roman"/>
+          <w:sz w:val="24"/>
+          <w:szCs w:val="24"/>
+        </w:rPr>
+        <w:t>, which means that for every 1$ loaned there needs to be 1.5$ locked on the platform as collateral.</w:t>
+      </w:r>
+      <w:r>
+        <w:rPr>
+          <w:rFonts w:ascii="Times New Roman" w:eastAsia="Times New Roman" w:hAnsi="Times New Roman" w:cs="Times New Roman"/>
+          <w:sz w:val="24"/>
+          <w:szCs w:val="24"/>
+        </w:rPr>
+        <w:t xml:space="preserve"> For </w:t>
+      </w:r>
+      <w:r>
+        <w:rPr>
+          <w:rFonts w:ascii="Times New Roman" w:eastAsia="Times New Roman" w:hAnsi="Times New Roman" w:cs="Times New Roman"/>
+          <w:sz w:val="24"/>
+          <w:szCs w:val="24"/>
+        </w:rPr>
+        <w:t>example,</w:t>
+      </w:r>
+      <w:r>
+        <w:rPr>
+          <w:rFonts w:ascii="Times New Roman" w:eastAsia="Times New Roman" w:hAnsi="Times New Roman" w:cs="Times New Roman"/>
+          <w:sz w:val="24"/>
+          <w:szCs w:val="24"/>
+        </w:rPr>
+        <w:t xml:space="preserve"> a user that deposits 100 </w:t>
+      </w:r>
+      <w:proofErr w:type="gramStart"/>
+      <w:r>
+        <w:rPr>
+          <w:rFonts w:ascii="Times New Roman" w:eastAsia="Times New Roman" w:hAnsi="Times New Roman" w:cs="Times New Roman"/>
+          <w:sz w:val="24"/>
+          <w:szCs w:val="24"/>
+        </w:rPr>
+        <w:t>ETH</w:t>
+      </w:r>
+      <w:proofErr w:type="gramEnd"/>
+      <w:r>
+        <w:rPr>
+          <w:rFonts w:ascii="Times New Roman" w:eastAsia="Times New Roman" w:hAnsi="Times New Roman" w:cs="Times New Roman"/>
+          <w:sz w:val="24"/>
+          <w:szCs w:val="24"/>
+        </w:rPr>
+        <w:t xml:space="preserve"> as collateral can loan up to 6,666 USD</w:t>
+      </w:r>
+      <w:r>
+        <w:rPr>
+          <w:rFonts w:ascii="Times New Roman" w:eastAsia="Times New Roman" w:hAnsi="Times New Roman" w:cs="Times New Roman"/>
+          <w:sz w:val="24"/>
+          <w:szCs w:val="24"/>
+        </w:rPr>
+        <w:t>.</w:t>
       </w:r>
     </w:p>
     <w:p>
@@ -850,10 +916,36 @@
         <w:spacing w:before="100" w:beforeAutospacing="1" w:after="100" w:afterAutospacing="1" w:line="240" w:lineRule="auto"/>
         <w:rPr>
           <w:rFonts w:ascii="Times New Roman" w:eastAsia="Times New Roman" w:hAnsi="Times New Roman" w:cs="Times New Roman"/>
+          <w:b/>
+          <w:bCs/>
           <w:sz w:val="24"/>
           <w:szCs w:val="24"/>
         </w:rPr>
       </w:pPr>
+      <w:proofErr w:type="spellStart"/>
+      <w:proofErr w:type="gramStart"/>
+      <w:r>
+        <w:rPr>
+          <w:rFonts w:ascii="Times New Roman" w:eastAsia="Times New Roman" w:hAnsi="Times New Roman" w:cs="Times New Roman"/>
+          <w:b/>
+          <w:bCs/>
+          <w:sz w:val="24"/>
+          <w:szCs w:val="24"/>
+        </w:rPr>
+        <w:t>A</w:t>
+      </w:r>
+      <w:proofErr w:type="spellEnd"/>
+      <w:proofErr w:type="gramEnd"/>
+      <w:r>
+        <w:rPr>
+          <w:rFonts w:ascii="Times New Roman" w:eastAsia="Times New Roman" w:hAnsi="Times New Roman" w:cs="Times New Roman"/>
+          <w:b/>
+          <w:bCs/>
+          <w:sz w:val="24"/>
+          <w:szCs w:val="24"/>
+        </w:rPr>
+        <w:t xml:space="preserve"> example for a price oracle attack:</w:t>
+      </w:r>
     </w:p>
     <w:p>
       <w:pPr>
@@ -865,6 +957,200 @@
           <w:szCs w:val="24"/>
         </w:rPr>
       </w:pPr>
+      <w:r>
+        <w:rPr>
+          <w:rFonts w:ascii="Times New Roman" w:eastAsia="Times New Roman" w:hAnsi="Times New Roman" w:cs="Times New Roman"/>
+          <w:sz w:val="24"/>
+          <w:szCs w:val="24"/>
+        </w:rPr>
+        <w:t xml:space="preserve">The attacker loans </w:t>
+      </w:r>
+      <w:r>
+        <w:rPr>
+          <w:rFonts w:ascii="Times New Roman" w:eastAsia="Times New Roman" w:hAnsi="Times New Roman" w:cs="Times New Roman"/>
+          <w:sz w:val="24"/>
+          <w:szCs w:val="24"/>
+        </w:rPr>
+        <w:t>2</w:t>
+      </w:r>
+      <w:r>
+        <w:rPr>
+          <w:rFonts w:ascii="Times New Roman" w:eastAsia="Times New Roman" w:hAnsi="Times New Roman" w:cs="Times New Roman"/>
+          <w:sz w:val="24"/>
+          <w:szCs w:val="24"/>
+        </w:rPr>
+        <w:t>0,000</w:t>
+      </w:r>
+      <w:r>
+        <w:rPr>
+          <w:rFonts w:ascii="Times New Roman" w:eastAsia="Times New Roman" w:hAnsi="Times New Roman" w:cs="Times New Roman"/>
+          <w:sz w:val="24"/>
+          <w:szCs w:val="24"/>
+        </w:rPr>
+        <w:t xml:space="preserve"> USD</w:t>
+      </w:r>
+      <w:r>
+        <w:rPr>
+          <w:rFonts w:ascii="Times New Roman" w:eastAsia="Times New Roman" w:hAnsi="Times New Roman" w:cs="Times New Roman"/>
+          <w:sz w:val="24"/>
+          <w:szCs w:val="24"/>
+        </w:rPr>
+        <w:t xml:space="preserve"> </w:t>
+      </w:r>
+      <w:r>
+        <w:rPr>
+          <w:rFonts w:ascii="Times New Roman" w:eastAsia="Times New Roman" w:hAnsi="Times New Roman" w:cs="Times New Roman"/>
+          <w:sz w:val="24"/>
+          <w:szCs w:val="24"/>
+        </w:rPr>
+        <w:t>using a flash loan. He then</w:t>
+      </w:r>
+      <w:r>
+        <w:rPr>
+          <w:rFonts w:ascii="Times New Roman" w:eastAsia="Times New Roman" w:hAnsi="Times New Roman" w:cs="Times New Roman"/>
+          <w:sz w:val="24"/>
+          <w:szCs w:val="24"/>
+        </w:rPr>
+        <w:t xml:space="preserve"> trades</w:t>
+      </w:r>
+      <w:r>
+        <w:rPr>
+          <w:rFonts w:ascii="Times New Roman" w:eastAsia="Times New Roman" w:hAnsi="Times New Roman" w:cs="Times New Roman"/>
+          <w:sz w:val="24"/>
+          <w:szCs w:val="24"/>
+        </w:rPr>
+        <w:t xml:space="preserve"> those</w:t>
+      </w:r>
+      <w:r>
+        <w:rPr>
+          <w:rFonts w:ascii="Times New Roman" w:eastAsia="Times New Roman" w:hAnsi="Times New Roman" w:cs="Times New Roman"/>
+          <w:sz w:val="24"/>
+          <w:szCs w:val="24"/>
+        </w:rPr>
+        <w:t xml:space="preserve"> 20</w:t>
+      </w:r>
+      <w:r>
+        <w:rPr>
+          <w:rFonts w:ascii="Times New Roman" w:eastAsia="Times New Roman" w:hAnsi="Times New Roman" w:cs="Times New Roman"/>
+          <w:sz w:val="24"/>
+          <w:szCs w:val="24"/>
+        </w:rPr>
+        <w:t>,000</w:t>
+      </w:r>
+      <w:r>
+        <w:rPr>
+          <w:rFonts w:ascii="Times New Roman" w:eastAsia="Times New Roman" w:hAnsi="Times New Roman" w:cs="Times New Roman"/>
+          <w:sz w:val="24"/>
+          <w:szCs w:val="24"/>
+        </w:rPr>
+        <w:t xml:space="preserve"> USD</w:t>
+      </w:r>
+      <w:r>
+        <w:rPr>
+          <w:rFonts w:ascii="Times New Roman" w:eastAsia="Times New Roman" w:hAnsi="Times New Roman" w:cs="Times New Roman"/>
+          <w:sz w:val="24"/>
+          <w:szCs w:val="24"/>
+        </w:rPr>
+        <w:t xml:space="preserve"> for</w:t>
+      </w:r>
+      <w:r>
+        <w:rPr>
+          <w:rFonts w:ascii="Times New Roman" w:eastAsia="Times New Roman" w:hAnsi="Times New Roman" w:cs="Times New Roman"/>
+          <w:sz w:val="24"/>
+          <w:szCs w:val="24"/>
+        </w:rPr>
+        <w:t xml:space="preserve"> </w:t>
+      </w:r>
+      <w:r>
+        <w:rPr>
+          <w:rFonts w:ascii="Times New Roman" w:eastAsia="Times New Roman" w:hAnsi="Times New Roman" w:cs="Times New Roman"/>
+          <w:sz w:val="24"/>
+          <w:szCs w:val="24"/>
+        </w:rPr>
+        <w:t>2</w:t>
+      </w:r>
+      <w:r>
+        <w:rPr>
+          <w:rFonts w:ascii="Times New Roman" w:eastAsia="Times New Roman" w:hAnsi="Times New Roman" w:cs="Times New Roman"/>
+          <w:sz w:val="24"/>
+          <w:szCs w:val="24"/>
+        </w:rPr>
+        <w:t>00</w:t>
+      </w:r>
+      <w:r>
+        <w:rPr>
+          <w:rFonts w:ascii="Times New Roman" w:eastAsia="Times New Roman" w:hAnsi="Times New Roman" w:cs="Times New Roman"/>
+          <w:sz w:val="24"/>
+          <w:szCs w:val="24"/>
+        </w:rPr>
+        <w:t xml:space="preserve"> </w:t>
+      </w:r>
+      <w:proofErr w:type="gramStart"/>
+      <w:r>
+        <w:rPr>
+          <w:rFonts w:ascii="Times New Roman" w:eastAsia="Times New Roman" w:hAnsi="Times New Roman" w:cs="Times New Roman"/>
+          <w:sz w:val="24"/>
+          <w:szCs w:val="24"/>
+        </w:rPr>
+        <w:t>ETH</w:t>
+      </w:r>
+      <w:proofErr w:type="gramEnd"/>
+      <w:r>
+        <w:rPr>
+          <w:rFonts w:ascii="Times New Roman" w:eastAsia="Times New Roman" w:hAnsi="Times New Roman" w:cs="Times New Roman"/>
+          <w:sz w:val="24"/>
+          <w:szCs w:val="24"/>
+        </w:rPr>
+        <w:t xml:space="preserve"> on a</w:t>
+      </w:r>
+      <w:r>
+        <w:rPr>
+          <w:rFonts w:ascii="Times New Roman" w:eastAsia="Times New Roman" w:hAnsi="Times New Roman" w:cs="Times New Roman"/>
+          <w:sz w:val="24"/>
+          <w:szCs w:val="24"/>
+        </w:rPr>
+        <w:t xml:space="preserve"> Uniswap ETH/USD</w:t>
+      </w:r>
+      <w:r>
+        <w:rPr>
+          <w:rFonts w:ascii="Times New Roman" w:eastAsia="Times New Roman" w:hAnsi="Times New Roman" w:cs="Times New Roman"/>
+          <w:sz w:val="24"/>
+          <w:szCs w:val="24"/>
+        </w:rPr>
+        <w:t xml:space="preserve"> pool</w:t>
+      </w:r>
+      <w:r>
+        <w:rPr>
+          <w:rFonts w:ascii="Times New Roman" w:eastAsia="Times New Roman" w:hAnsi="Times New Roman" w:cs="Times New Roman"/>
+          <w:sz w:val="24"/>
+          <w:szCs w:val="24"/>
+        </w:rPr>
+        <w:t xml:space="preserve"> </w:t>
+      </w:r>
+      <w:r>
+        <w:rPr>
+          <w:rFonts w:ascii="Times New Roman" w:eastAsia="Times New Roman" w:hAnsi="Times New Roman" w:cs="Times New Roman"/>
+          <w:sz w:val="24"/>
+          <w:szCs w:val="24"/>
+        </w:rPr>
+        <w:t xml:space="preserve">- assuming </w:t>
+      </w:r>
+      <w:r>
+        <w:rPr>
+          <w:rFonts w:ascii="Times New Roman" w:eastAsia="Times New Roman" w:hAnsi="Times New Roman" w:cs="Times New Roman"/>
+          <w:sz w:val="24"/>
+          <w:szCs w:val="24"/>
+        </w:rPr>
+        <w:t>100</w:t>
+      </w:r>
+      <w:r>
+        <w:rPr>
+          <w:rFonts w:ascii="Times New Roman" w:eastAsia="Times New Roman" w:hAnsi="Times New Roman" w:cs="Times New Roman"/>
+          <w:sz w:val="24"/>
+          <w:szCs w:val="24"/>
+        </w:rPr>
+        <w:t xml:space="preserve">$ per ETH. </w:t>
+      </w:r>
     </w:p>
     <w:p>
       <w:pPr>
@@ -882,57 +1168,87 @@
           <w:sz w:val="24"/>
           <w:szCs w:val="24"/>
         </w:rPr>
-        <w:t xml:space="preserve">DeFi </w:t>
-      </w:r>
-      <w:proofErr w:type="spellStart"/>
-      <w:r>
-        <w:rPr>
-          <w:rFonts w:ascii="Times New Roman" w:eastAsia="Times New Roman" w:hAnsi="Times New Roman" w:cs="Times New Roman"/>
-          <w:sz w:val="24"/>
-          <w:szCs w:val="24"/>
-        </w:rPr>
-        <w:t>Dex's</w:t>
-      </w:r>
-      <w:proofErr w:type="spellEnd"/>
-      <w:r>
-        <w:rPr>
-          <w:rFonts w:ascii="Times New Roman" w:eastAsia="Times New Roman" w:hAnsi="Times New Roman" w:cs="Times New Roman"/>
-          <w:sz w:val="24"/>
-          <w:szCs w:val="24"/>
-        </w:rPr>
-        <w:t xml:space="preserve"> use the AMM method to determine asset </w:t>
-      </w:r>
-      <w:r>
-        <w:rPr>
-          <w:rFonts w:ascii="Times New Roman" w:eastAsia="Times New Roman" w:hAnsi="Times New Roman" w:cs="Times New Roman"/>
-          <w:sz w:val="24"/>
-          <w:szCs w:val="24"/>
-        </w:rPr>
-        <w:t>price</w:t>
-      </w:r>
-      <w:r>
-        <w:rPr>
-          <w:rFonts w:ascii="Times New Roman" w:eastAsia="Times New Roman" w:hAnsi="Times New Roman" w:cs="Times New Roman"/>
-          <w:sz w:val="24"/>
-          <w:szCs w:val="24"/>
-        </w:rPr>
-        <w:t xml:space="preserve">s </w:t>
-      </w:r>
-      <w:r>
-        <w:rPr>
-          <w:rFonts w:ascii="Times New Roman" w:eastAsia="Times New Roman" w:hAnsi="Times New Roman" w:cs="Times New Roman"/>
-          <w:sz w:val="24"/>
-          <w:szCs w:val="24"/>
-        </w:rPr>
-        <w:t>based on the amount of assets held by the reserve</w:t>
-      </w:r>
-      <w:r>
-        <w:rPr>
-          <w:rFonts w:ascii="Times New Roman" w:eastAsia="Times New Roman" w:hAnsi="Times New Roman" w:cs="Times New Roman"/>
-          <w:sz w:val="24"/>
-          <w:szCs w:val="24"/>
-        </w:rPr>
-        <w:t xml:space="preserve">. </w:t>
+        <w:t xml:space="preserve">The </w:t>
+      </w:r>
+      <w:r>
+        <w:rPr>
+          <w:rFonts w:ascii="Times New Roman" w:eastAsia="Times New Roman" w:hAnsi="Times New Roman" w:cs="Times New Roman"/>
+          <w:sz w:val="24"/>
+          <w:szCs w:val="24"/>
+        </w:rPr>
+        <w:t xml:space="preserve">Uniswap exchange now calculates the price </w:t>
+      </w:r>
+      <w:r>
+        <w:rPr>
+          <w:rFonts w:ascii="Times New Roman" w:eastAsia="Times New Roman" w:hAnsi="Times New Roman" w:cs="Times New Roman"/>
+          <w:sz w:val="24"/>
+          <w:szCs w:val="24"/>
+        </w:rPr>
+        <w:t>of</w:t>
+      </w:r>
+      <w:r>
+        <w:rPr>
+          <w:rFonts w:ascii="Times New Roman" w:eastAsia="Times New Roman" w:hAnsi="Times New Roman" w:cs="Times New Roman"/>
+          <w:sz w:val="24"/>
+          <w:szCs w:val="24"/>
+        </w:rPr>
+        <w:t xml:space="preserve"> ETH </w:t>
+      </w:r>
+      <w:r>
+        <w:rPr>
+          <w:rFonts w:ascii="Times New Roman" w:eastAsia="Times New Roman" w:hAnsi="Times New Roman" w:cs="Times New Roman"/>
+          <w:sz w:val="24"/>
+          <w:szCs w:val="24"/>
+        </w:rPr>
+        <w:t>to be</w:t>
+      </w:r>
+      <w:r>
+        <w:rPr>
+          <w:rFonts w:ascii="Times New Roman" w:eastAsia="Times New Roman" w:hAnsi="Times New Roman" w:cs="Times New Roman"/>
+          <w:sz w:val="24"/>
+          <w:szCs w:val="24"/>
+        </w:rPr>
+        <w:t xml:space="preserve"> </w:t>
+      </w:r>
+      <w:r>
+        <w:rPr>
+          <w:rFonts w:ascii="Times New Roman" w:eastAsia="Times New Roman" w:hAnsi="Times New Roman" w:cs="Times New Roman"/>
+          <w:sz w:val="24"/>
+          <w:szCs w:val="24"/>
+        </w:rPr>
+        <w:t>233.33</w:t>
+      </w:r>
+      <w:r>
+        <w:rPr>
+          <w:rFonts w:ascii="Times New Roman" w:eastAsia="Times New Roman" w:hAnsi="Times New Roman" w:cs="Times New Roman"/>
+          <w:sz w:val="24"/>
+          <w:szCs w:val="24"/>
+        </w:rPr>
+        <w:t xml:space="preserve">$. Where previously a user depositing </w:t>
+      </w:r>
+      <w:r>
+        <w:rPr>
+          <w:rFonts w:ascii="Times New Roman" w:eastAsia="Times New Roman" w:hAnsi="Times New Roman" w:cs="Times New Roman"/>
+          <w:sz w:val="24"/>
+          <w:szCs w:val="24"/>
+        </w:rPr>
+        <w:t>10</w:t>
+      </w:r>
+      <w:r>
+        <w:rPr>
+          <w:rFonts w:ascii="Times New Roman" w:eastAsia="Times New Roman" w:hAnsi="Times New Roman" w:cs="Times New Roman"/>
+          <w:sz w:val="24"/>
+          <w:szCs w:val="24"/>
+        </w:rPr>
+        <w:t>0</w:t>
+      </w:r>
+      <w:r>
+        <w:rPr>
+          <w:rFonts w:ascii="Times New Roman" w:eastAsia="Times New Roman" w:hAnsi="Times New Roman" w:cs="Times New Roman"/>
+          <w:sz w:val="24"/>
+          <w:szCs w:val="24"/>
+        </w:rPr>
+        <w:t xml:space="preserve"> </w:t>
       </w:r>
       <w:proofErr w:type="gramStart"/>
       <w:r>
@@ -941,7 +1257,7 @@
           <w:sz w:val="24"/>
           <w:szCs w:val="24"/>
         </w:rPr>
-        <w:t>A</w:t>
+        <w:t>ETH</w:t>
       </w:r>
       <w:proofErr w:type="gramEnd"/>
       <w:r>
@@ -950,15 +1266,31 @@
           <w:sz w:val="24"/>
           <w:szCs w:val="24"/>
         </w:rPr>
-        <w:t xml:space="preserve"> attacker </w:t>
-      </w:r>
-      <w:r>
-        <w:rPr>
-          <w:rFonts w:ascii="Times New Roman" w:eastAsia="Times New Roman" w:hAnsi="Times New Roman" w:cs="Times New Roman"/>
-          <w:sz w:val="24"/>
-          <w:szCs w:val="24"/>
-        </w:rPr>
-        <w:t xml:space="preserve">can trade between an asset pair and while </w:t>
+        <w:t xml:space="preserve"> could borrow </w:t>
+      </w:r>
+      <w:r>
+        <w:rPr>
+          <w:rFonts w:ascii="Times New Roman" w:eastAsia="Times New Roman" w:hAnsi="Times New Roman" w:cs="Times New Roman"/>
+          <w:sz w:val="24"/>
+          <w:szCs w:val="24"/>
+        </w:rPr>
+        <w:t>6,666.66 USD</w:t>
+      </w:r>
+      <w:r>
+        <w:rPr>
+          <w:rFonts w:ascii="Times New Roman" w:eastAsia="Times New Roman" w:hAnsi="Times New Roman" w:cs="Times New Roman"/>
+          <w:sz w:val="24"/>
+          <w:szCs w:val="24"/>
+        </w:rPr>
+        <w:t xml:space="preserve">, now that the price oracle is distorted the same 100 ETH can borrow </w:t>
+      </w:r>
+      <w:r>
+        <w:rPr>
+          <w:rFonts w:ascii="Times New Roman" w:eastAsia="Times New Roman" w:hAnsi="Times New Roman" w:cs="Times New Roman"/>
+          <w:sz w:val="24"/>
+          <w:szCs w:val="24"/>
+        </w:rPr>
+        <w:t>15,555 USD.</w:t>
       </w:r>
     </w:p>
     <w:p>
@@ -974,173 +1306,74 @@
       <w:r>
         <w:rPr>
           <w:rFonts w:ascii="Times New Roman" w:eastAsia="Times New Roman" w:hAnsi="Times New Roman" w:cs="Times New Roman"/>
-          <w:sz w:val="24"/>
-          <w:szCs w:val="24"/>
-        </w:rPr>
-        <w:t xml:space="preserve">can profit from  </w:t>
-      </w:r>
-    </w:p>
-    <w:p>
-      <w:pPr>
-        <w:bidi w:val="0"/>
-        <w:spacing w:before="100" w:beforeAutospacing="1" w:after="100" w:afterAutospacing="1" w:line="240" w:lineRule="auto"/>
-        <w:rPr>
-          <w:rFonts w:ascii="Times New Roman" w:eastAsia="Times New Roman" w:hAnsi="Times New Roman" w:cs="Times New Roman"/>
-          <w:sz w:val="24"/>
-          <w:szCs w:val="24"/>
-        </w:rPr>
-      </w:pPr>
-    </w:p>
-    <w:p>
-      <w:pPr>
-        <w:bidi w:val="0"/>
-        <w:spacing w:before="100" w:beforeAutospacing="1" w:after="100" w:afterAutospacing="1" w:line="240" w:lineRule="auto"/>
-        <w:rPr>
-          <w:rFonts w:ascii="Times New Roman" w:eastAsia="Times New Roman" w:hAnsi="Times New Roman" w:cs="Times New Roman"/>
-          <w:sz w:val="24"/>
-          <w:szCs w:val="24"/>
-        </w:rPr>
-      </w:pPr>
-    </w:p>
-    <w:p>
-      <w:pPr>
-        <w:bidi w:val="0"/>
-        <w:spacing w:before="100" w:beforeAutospacing="1" w:after="100" w:afterAutospacing="1" w:line="240" w:lineRule="auto"/>
-        <w:rPr>
-          <w:rFonts w:ascii="Times New Roman" w:eastAsia="Times New Roman" w:hAnsi="Times New Roman" w:cs="Times New Roman"/>
-          <w:sz w:val="24"/>
-          <w:szCs w:val="24"/>
-        </w:rPr>
-      </w:pPr>
-    </w:p>
-    <w:p>
-      <w:pPr>
-        <w:bidi w:val="0"/>
-        <w:spacing w:before="100" w:beforeAutospacing="1" w:after="100" w:afterAutospacing="1" w:line="240" w:lineRule="auto"/>
-        <w:rPr>
-          <w:rFonts w:ascii="Times New Roman" w:eastAsia="Times New Roman" w:hAnsi="Times New Roman" w:cs="Times New Roman"/>
-          <w:sz w:val="24"/>
-          <w:szCs w:val="24"/>
-        </w:rPr>
-      </w:pPr>
-      <w:r>
-        <w:rPr>
-          <w:rFonts w:ascii="Times New Roman" w:eastAsia="Times New Roman" w:hAnsi="Times New Roman" w:cs="Times New Roman"/>
-          <w:sz w:val="24"/>
-          <w:szCs w:val="24"/>
-        </w:rPr>
-        <w:t xml:space="preserve"> but the assets held by the reserve changes as users trade between ETH and USD. What if a malicious user performs a trade before and after taking a loan from your platform?</w:t>
-      </w:r>
-    </w:p>
-    <w:p>
-      <w:pPr>
-        <w:bidi w:val="0"/>
-        <w:spacing w:before="100" w:beforeAutospacing="1" w:after="100" w:afterAutospacing="1" w:line="240" w:lineRule="auto"/>
-        <w:rPr>
-          <w:rFonts w:ascii="Times New Roman" w:eastAsia="Times New Roman" w:hAnsi="Times New Roman" w:cs="Times New Roman"/>
-          <w:sz w:val="24"/>
-          <w:szCs w:val="24"/>
-        </w:rPr>
-      </w:pPr>
-      <w:r>
-        <w:rPr>
-          <w:rFonts w:ascii="Times New Roman" w:eastAsia="Times New Roman" w:hAnsi="Times New Roman" w:cs="Times New Roman"/>
-          <w:sz w:val="24"/>
-          <w:szCs w:val="24"/>
-        </w:rPr>
-        <w:t xml:space="preserve">Before the user takes out a loan, they buy 5,000 </w:t>
-      </w:r>
-      <w:proofErr w:type="gramStart"/>
-      <w:r>
-        <w:rPr>
-          <w:rFonts w:ascii="Times New Roman" w:eastAsia="Times New Roman" w:hAnsi="Times New Roman" w:cs="Times New Roman"/>
-          <w:sz w:val="24"/>
-          <w:szCs w:val="24"/>
-        </w:rPr>
-        <w:t>ETH</w:t>
-      </w:r>
-      <w:proofErr w:type="gramEnd"/>
-      <w:r>
-        <w:rPr>
-          <w:rFonts w:ascii="Times New Roman" w:eastAsia="Times New Roman" w:hAnsi="Times New Roman" w:cs="Times New Roman"/>
-          <w:sz w:val="24"/>
-          <w:szCs w:val="24"/>
-        </w:rPr>
-        <w:t xml:space="preserve"> for 2,000,000 USD. The </w:t>
-      </w:r>
-      <w:proofErr w:type="spellStart"/>
-      <w:r>
-        <w:rPr>
-          <w:rFonts w:ascii="Times New Roman" w:eastAsia="Times New Roman" w:hAnsi="Times New Roman" w:cs="Times New Roman"/>
-          <w:sz w:val="24"/>
-          <w:szCs w:val="24"/>
-        </w:rPr>
-        <w:t>Uniswap</w:t>
-      </w:r>
-      <w:proofErr w:type="spellEnd"/>
-      <w:r>
-        <w:rPr>
-          <w:rFonts w:ascii="Times New Roman" w:eastAsia="Times New Roman" w:hAnsi="Times New Roman" w:cs="Times New Roman"/>
-          <w:sz w:val="24"/>
-          <w:szCs w:val="24"/>
-        </w:rPr>
-        <w:t xml:space="preserve"> exchange now calculates the price to be 1 ETH = 1,733.33 USD. Now, their 375 </w:t>
-      </w:r>
-      <w:proofErr w:type="gramStart"/>
-      <w:r>
-        <w:rPr>
-          <w:rFonts w:ascii="Times New Roman" w:eastAsia="Times New Roman" w:hAnsi="Times New Roman" w:cs="Times New Roman"/>
-          <w:sz w:val="24"/>
-          <w:szCs w:val="24"/>
-        </w:rPr>
-        <w:t>ETH</w:t>
-      </w:r>
-      <w:proofErr w:type="gramEnd"/>
-      <w:r>
-        <w:rPr>
-          <w:rFonts w:ascii="Times New Roman" w:eastAsia="Times New Roman" w:hAnsi="Times New Roman" w:cs="Times New Roman"/>
-          <w:sz w:val="24"/>
-          <w:szCs w:val="24"/>
-        </w:rPr>
-        <w:t xml:space="preserve"> can act as collateral for up to 433,333.33 USD worth of assets, which they borrow. Finally, they trade back the 5,000 </w:t>
-      </w:r>
-      <w:proofErr w:type="gramStart"/>
-      <w:r>
-        <w:rPr>
-          <w:rFonts w:ascii="Times New Roman" w:eastAsia="Times New Roman" w:hAnsi="Times New Roman" w:cs="Times New Roman"/>
-          <w:sz w:val="24"/>
-          <w:szCs w:val="24"/>
-        </w:rPr>
-        <w:t>ETH</w:t>
-      </w:r>
-      <w:proofErr w:type="gramEnd"/>
-      <w:r>
-        <w:rPr>
-          <w:rFonts w:ascii="Times New Roman" w:eastAsia="Times New Roman" w:hAnsi="Times New Roman" w:cs="Times New Roman"/>
-          <w:sz w:val="24"/>
-          <w:szCs w:val="24"/>
-        </w:rPr>
-        <w:t xml:space="preserve"> for their original 2,000,000 USD, which resets the price. The net result is that your loan platform just allowed the user to borrow an additional 333,333.33 USD without putting up any collateral.</w:t>
-      </w:r>
-    </w:p>
-    <w:p>
-      <w:pPr>
-        <w:bidi w:val="0"/>
-        <w:spacing w:before="100" w:beforeAutospacing="1" w:after="100" w:afterAutospacing="1" w:line="240" w:lineRule="auto"/>
-        <w:rPr>
-          <w:rFonts w:ascii="Times New Roman" w:eastAsia="Times New Roman" w:hAnsi="Times New Roman" w:cs="Times New Roman"/>
-          <w:sz w:val="24"/>
-          <w:szCs w:val="24"/>
-        </w:rPr>
-      </w:pPr>
-      <w:r>
-        <w:rPr>
-          <w:rFonts w:ascii="Times New Roman" w:eastAsia="Times New Roman" w:hAnsi="Times New Roman" w:cs="Times New Roman"/>
+          <w:noProof/>
           <w:sz w:val="24"/>
           <w:szCs w:val="24"/>
         </w:rPr>
         <w:lastRenderedPageBreak/>
-        <w:t>This case study illustrates the most common mistake when using a decentralized exchange as a price oracle - an attacker has almost full control over the price during a transaction and trying to read that price accurately is like reading the weight on a scale before it’s finished settling. You’ll probably get the wrong number and depending on the situation it might cost you a lot of money.</w:t>
+        <w:drawing>
+          <wp:anchor distT="0" distB="0" distL="114300" distR="114300" simplePos="0" relativeHeight="251658240" behindDoc="1" locked="0" layoutInCell="1" allowOverlap="1" wp14:anchorId="07C3509D" wp14:editId="061CC872">
+            <wp:simplePos x="0" y="0"/>
+            <wp:positionH relativeFrom="page">
+              <wp:posOffset>1066165</wp:posOffset>
+            </wp:positionH>
+            <wp:positionV relativeFrom="paragraph">
+              <wp:posOffset>516981</wp:posOffset>
+            </wp:positionV>
+            <wp:extent cx="5274310" cy="3122295"/>
+            <wp:effectExtent l="0" t="0" r="2540" b="1905"/>
+            <wp:wrapTight wrapText="bothSides">
+              <wp:wrapPolygon edited="0">
+                <wp:start x="0" y="0"/>
+                <wp:lineTo x="0" y="21481"/>
+                <wp:lineTo x="21532" y="21481"/>
+                <wp:lineTo x="21532" y="0"/>
+                <wp:lineTo x="0" y="0"/>
+              </wp:wrapPolygon>
+            </wp:wrapTight>
+            <wp:docPr id="6" name="תמונה 6"/>
+            <wp:cNvGraphicFramePr>
+              <a:graphicFrameLocks xmlns:a="http://schemas.openxmlformats.org/drawingml/2006/main" noChangeAspect="1"/>
+            </wp:cNvGraphicFramePr>
+            <a:graphic xmlns:a="http://schemas.openxmlformats.org/drawingml/2006/main">
+              <a:graphicData uri="http://schemas.openxmlformats.org/drawingml/2006/picture">
+                <pic:pic xmlns:pic="http://schemas.openxmlformats.org/drawingml/2006/picture">
+                  <pic:nvPicPr>
+                    <pic:cNvPr id="6" name="תמונה 6"/>
+                    <pic:cNvPicPr/>
+                  </pic:nvPicPr>
+                  <pic:blipFill>
+                    <a:blip r:embed="rId17" cstate="print">
+                      <a:extLst>
+                        <a:ext uri="{28A0092B-C50C-407E-A947-70E740481C1C}">
+                          <a14:useLocalDpi xmlns:a14="http://schemas.microsoft.com/office/drawing/2010/main" val="0"/>
+                        </a:ext>
+                      </a:extLst>
+                    </a:blip>
+                    <a:stretch>
+                      <a:fillRect/>
+                    </a:stretch>
+                  </pic:blipFill>
+                  <pic:spPr>
+                    <a:xfrm>
+                      <a:off x="0" y="0"/>
+                      <a:ext cx="5274310" cy="3122295"/>
+                    </a:xfrm>
+                    <a:prstGeom prst="rect">
+                      <a:avLst/>
+                    </a:prstGeom>
+                  </pic:spPr>
+                </pic:pic>
+              </a:graphicData>
+            </a:graphic>
+            <wp14:sizeRelH relativeFrom="page">
+              <wp14:pctWidth>0</wp14:pctWidth>
+            </wp14:sizeRelH>
+            <wp14:sizeRelV relativeFrom="page">
+              <wp14:pctHeight>0</wp14:pctHeight>
+            </wp14:sizeRelV>
+          </wp:anchor>
+        </w:drawing>
       </w:r>
     </w:p>
     <w:p>
@@ -1313,25 +1546,7 @@
           <w:sz w:val="24"/>
           <w:szCs w:val="24"/>
         </w:rPr>
-        <w:t xml:space="preserve">It may be mesmerizing to see the potential exchange rate on </w:t>
-      </w:r>
-      <w:proofErr w:type="spellStart"/>
-      <w:r>
-        <w:rPr>
-          <w:rFonts w:ascii="Times New Roman" w:eastAsia="Times New Roman" w:hAnsi="Times New Roman" w:cs="Times New Roman"/>
-          <w:sz w:val="24"/>
-          <w:szCs w:val="24"/>
-        </w:rPr>
-        <w:t>Uniswap</w:t>
-      </w:r>
-      <w:proofErr w:type="spellEnd"/>
-      <w:r>
-        <w:rPr>
-          <w:rFonts w:ascii="Times New Roman" w:eastAsia="Times New Roman" w:hAnsi="Times New Roman" w:cs="Times New Roman"/>
-          <w:sz w:val="24"/>
-          <w:szCs w:val="24"/>
-        </w:rPr>
-        <w:t xml:space="preserve">, but nothing’s final until you actually click </w:t>
+        <w:t xml:space="preserve">It may be mesmerizing to see the potential exchange rate on Uniswap, but nothing’s final until you actually click </w:t>
       </w:r>
       <w:proofErr w:type="gramStart"/>
       <w:r>
@@ -1367,7 +1582,16 @@
           <w:sz w:val="24"/>
           <w:szCs w:val="24"/>
         </w:rPr>
-        <w:t xml:space="preserve"> and no what-ifs. However, it may not work for protocols such as lending platforms which are required to hold on to the original asset.</w:t>
+        <w:t xml:space="preserve"> and no what-</w:t>
+      </w:r>
+      <w:r>
+        <w:rPr>
+          <w:rFonts w:ascii="Times New Roman" w:eastAsia="Times New Roman" w:hAnsi="Times New Roman" w:cs="Times New Roman"/>
+          <w:sz w:val="24"/>
+          <w:szCs w:val="24"/>
+        </w:rPr>
+        <w:lastRenderedPageBreak/>
+        <w:t>ifs. However, it may not work for protocols such as lending platforms which are required to hold on to the original asset.</w:t>
       </w:r>
     </w:p>
     <w:p>
@@ -1428,25 +1652,7 @@
           <w:sz w:val="24"/>
           <w:szCs w:val="24"/>
         </w:rPr>
-        <w:t xml:space="preserve">. If that’s the case, why not introduce a bit of artificial delay? Write a contract which updates itself with the latest price from a decentralized exchange like </w:t>
-      </w:r>
-      <w:proofErr w:type="spellStart"/>
-      <w:r>
-        <w:rPr>
-          <w:rFonts w:ascii="Times New Roman" w:eastAsia="Times New Roman" w:hAnsi="Times New Roman" w:cs="Times New Roman"/>
-          <w:sz w:val="24"/>
-          <w:szCs w:val="24"/>
-        </w:rPr>
-        <w:t>Uniswap</w:t>
-      </w:r>
-      <w:proofErr w:type="spellEnd"/>
-      <w:r>
-        <w:rPr>
-          <w:rFonts w:ascii="Times New Roman" w:eastAsia="Times New Roman" w:hAnsi="Times New Roman" w:cs="Times New Roman"/>
-          <w:sz w:val="24"/>
-          <w:szCs w:val="24"/>
-        </w:rPr>
-        <w:t xml:space="preserve">, but only when requested by a small group of privileged users. Now even if an attacker can manipulate the price, they can’t get your protocol to </w:t>
+        <w:t xml:space="preserve">. If that’s the case, why not introduce a bit of artificial delay? Write a contract which updates itself with the latest price from a decentralized exchange like Uniswap, but only when requested by a small group of privileged users. Now even if an attacker can manipulate the price, they can’t get your protocol to </w:t>
       </w:r>
       <w:proofErr w:type="gramStart"/>
       <w:r>
@@ -1543,7 +1749,6 @@
           <w:sz w:val="36"/>
           <w:szCs w:val="36"/>
         </w:rPr>
-        <w:lastRenderedPageBreak/>
         <w:t>Speed Bumps</w:t>
       </w:r>
     </w:p>
@@ -1619,25 +1824,15 @@
           <w:szCs w:val="24"/>
         </w:rPr>
       </w:pPr>
-      <w:proofErr w:type="spellStart"/>
-      <w:r>
-        <w:rPr>
-          <w:rFonts w:ascii="Times New Roman" w:eastAsia="Times New Roman" w:hAnsi="Times New Roman" w:cs="Times New Roman"/>
-          <w:sz w:val="24"/>
-          <w:szCs w:val="24"/>
-        </w:rPr>
-        <w:t>Uniswap</w:t>
-      </w:r>
-      <w:proofErr w:type="spellEnd"/>
-      <w:r>
-        <w:rPr>
-          <w:rFonts w:ascii="Times New Roman" w:eastAsia="Times New Roman" w:hAnsi="Times New Roman" w:cs="Times New Roman"/>
-          <w:sz w:val="24"/>
-          <w:szCs w:val="24"/>
-        </w:rPr>
-        <w:t xml:space="preserve"> V2 introduced a TWAP oracle for on-chain developers to use. The </w:t>
-      </w:r>
-      <w:hyperlink r:id="rId16" w:history="1">
+      <w:r>
+        <w:rPr>
+          <w:rFonts w:ascii="Times New Roman" w:eastAsia="Times New Roman" w:hAnsi="Times New Roman" w:cs="Times New Roman"/>
+          <w:sz w:val="24"/>
+          <w:szCs w:val="24"/>
+        </w:rPr>
+        <w:t>Uniswap V2 introduced a TWAP oracle for on-chain developers to use. The </w:t>
+      </w:r>
+      <w:hyperlink r:id="rId18" w:history="1">
         <w:r>
           <w:rPr>
             <w:rFonts w:ascii="Times New Roman" w:eastAsia="Times New Roman" w:hAnsi="Times New Roman" w:cs="Times New Roman"/>
@@ -1717,9 +1912,10 @@
           <w:sz w:val="24"/>
           <w:szCs w:val="24"/>
         </w:rPr>
+        <w:lastRenderedPageBreak/>
         <w:t>This approach is used by many large projects today: Maker runs a set of </w:t>
       </w:r>
-      <w:hyperlink r:id="rId17" w:history="1">
+      <w:hyperlink r:id="rId19" w:history="1">
         <w:r>
           <w:rPr>
             <w:rFonts w:ascii="Times New Roman" w:eastAsia="Times New Roman" w:hAnsi="Times New Roman" w:cs="Times New Roman"/>
@@ -1739,7 +1935,7 @@
         </w:rPr>
         <w:t> operated by trusted entities, Compound created the </w:t>
       </w:r>
-      <w:hyperlink r:id="rId18" w:history="1">
+      <w:hyperlink r:id="rId20" w:history="1">
         <w:r>
           <w:rPr>
             <w:rFonts w:ascii="Times New Roman" w:eastAsia="Times New Roman" w:hAnsi="Times New Roman" w:cs="Times New Roman"/>
@@ -1759,7 +1955,7 @@
         </w:rPr>
         <w:t> and features reporters such as </w:t>
       </w:r>
-      <w:hyperlink r:id="rId19" w:history="1">
+      <w:hyperlink r:id="rId21" w:history="1">
         <w:r>
           <w:rPr>
             <w:rFonts w:ascii="Times New Roman" w:eastAsia="Times New Roman" w:hAnsi="Times New Roman" w:cs="Times New Roman"/>
@@ -1878,18 +2074,7 @@
           <w:sz w:val="24"/>
           <w:szCs w:val="24"/>
         </w:rPr>
-        <w:t xml:space="preserve"> incident constitutes a typical example of the oracle problem in DeFi, and it is quite famous for being implemented multiple times on the same platform with success and even higher </w:t>
-      </w:r>
-      <w:r>
-        <w:rPr>
-          <w:rFonts w:ascii="Times New Roman" w:eastAsia="Times New Roman" w:hAnsi="Times New Roman" w:cs="Times New Roman"/>
-          <w:i/>
-          <w:iCs/>
-          <w:sz w:val="24"/>
-          <w:szCs w:val="24"/>
-        </w:rPr>
-        <w:lastRenderedPageBreak/>
-        <w:t xml:space="preserve">turnover. Basically, </w:t>
+        <w:t xml:space="preserve"> incident constitutes a typical example of the oracle problem in DeFi, and it is quite famous for being implemented multiple times on the same platform with success and even higher turnover. Basically, </w:t>
       </w:r>
       <w:proofErr w:type="spellStart"/>
       <w:r>

</xml_diff>

<commit_message>
Done - waiting for ema feedback
</commit_message>
<xml_diff>
--- a/blog-oracle-flash-loan.docx
+++ b/blog-oracle-flash-loan.docx
@@ -470,15 +470,13 @@
     </w:p>
     <w:p>
       <w:pPr>
-        <w:bidi w:val="0"/>
-        <w:spacing w:before="100" w:beforeAutospacing="1" w:after="100" w:afterAutospacing="1" w:line="240" w:lineRule="auto"/>
-        <w:outlineLvl w:val="1"/>
+        <w:jc w:val="right"/>
         <w:rPr>
           <w:rFonts w:ascii="Times New Roman" w:eastAsia="Times New Roman" w:hAnsi="Times New Roman" w:cs="Times New Roman"/>
           <w:b/>
           <w:bCs/>
-          <w:sz w:val="36"/>
-          <w:szCs w:val="36"/>
+          <w:sz w:val="24"/>
+          <w:szCs w:val="24"/>
         </w:rPr>
       </w:pPr>
       <w:r>
@@ -486,8 +484,8 @@
           <w:rFonts w:ascii="Times New Roman" w:eastAsia="Times New Roman" w:hAnsi="Times New Roman" w:cs="Times New Roman"/>
           <w:b/>
           <w:bCs/>
-          <w:sz w:val="36"/>
-          <w:szCs w:val="36"/>
+          <w:sz w:val="24"/>
+          <w:szCs w:val="24"/>
         </w:rPr>
         <w:t>What is a Flash Loan?</w:t>
       </w:r>
@@ -667,15 +665,13 @@
     </w:p>
     <w:p>
       <w:pPr>
-        <w:bidi w:val="0"/>
-        <w:spacing w:before="100" w:beforeAutospacing="1" w:after="100" w:afterAutospacing="1" w:line="240" w:lineRule="auto"/>
-        <w:outlineLvl w:val="1"/>
+        <w:jc w:val="right"/>
         <w:rPr>
           <w:rFonts w:ascii="Times New Roman" w:eastAsia="Times New Roman" w:hAnsi="Times New Roman" w:cs="Times New Roman"/>
           <w:b/>
           <w:bCs/>
-          <w:sz w:val="36"/>
-          <w:szCs w:val="36"/>
+          <w:sz w:val="24"/>
+          <w:szCs w:val="24"/>
         </w:rPr>
       </w:pPr>
       <w:r>
@@ -683,8 +679,8 @@
           <w:rFonts w:ascii="Times New Roman" w:eastAsia="Times New Roman" w:hAnsi="Times New Roman" w:cs="Times New Roman"/>
           <w:b/>
           <w:bCs/>
-          <w:sz w:val="36"/>
-          <w:szCs w:val="36"/>
+          <w:sz w:val="24"/>
+          <w:szCs w:val="24"/>
         </w:rPr>
         <w:t>Oracle Manipulation and Profiting</w:t>
       </w:r>
@@ -1380,13 +1376,12 @@
       <w:pPr>
         <w:bidi w:val="0"/>
         <w:spacing w:before="100" w:beforeAutospacing="1" w:after="100" w:afterAutospacing="1" w:line="240" w:lineRule="auto"/>
-        <w:outlineLvl w:val="1"/>
         <w:rPr>
           <w:rFonts w:ascii="Times New Roman" w:eastAsia="Times New Roman" w:hAnsi="Times New Roman" w:cs="Times New Roman"/>
           <w:b/>
           <w:bCs/>
-          <w:sz w:val="36"/>
-          <w:szCs w:val="36"/>
+          <w:sz w:val="24"/>
+          <w:szCs w:val="24"/>
         </w:rPr>
       </w:pPr>
       <w:r>
@@ -1394,36 +1389,149 @@
           <w:rFonts w:ascii="Times New Roman" w:eastAsia="Times New Roman" w:hAnsi="Times New Roman" w:cs="Times New Roman"/>
           <w:b/>
           <w:bCs/>
-          <w:sz w:val="36"/>
-          <w:szCs w:val="36"/>
-        </w:rPr>
-        <w:t>How Can Platforms Prevent Exposure to Oracle Manipulation?</w:t>
+          <w:sz w:val="24"/>
+          <w:szCs w:val="24"/>
+        </w:rPr>
+        <w:t>Prevention</w:t>
       </w:r>
     </w:p>
     <w:p>
       <w:pPr>
         <w:bidi w:val="0"/>
         <w:spacing w:before="100" w:beforeAutospacing="1" w:after="100" w:afterAutospacing="1" w:line="240" w:lineRule="auto"/>
-        <w:outlineLvl w:val="0"/>
-        <w:rPr>
-          <w:rFonts w:ascii="Times New Roman" w:eastAsia="Times New Roman" w:hAnsi="Times New Roman" w:cs="Times New Roman"/>
-          <w:b/>
-          <w:bCs/>
-          <w:kern w:val="36"/>
-          <w:sz w:val="48"/>
-          <w:szCs w:val="48"/>
+        <w:rPr>
+          <w:rFonts w:ascii="Times New Roman" w:eastAsia="Times New Roman" w:hAnsi="Times New Roman" w:cs="Times New Roman"/>
+          <w:sz w:val="24"/>
+          <w:szCs w:val="24"/>
         </w:rPr>
       </w:pPr>
       <w:r>
         <w:rPr>
           <w:rFonts w:ascii="Times New Roman" w:eastAsia="Times New Roman" w:hAnsi="Times New Roman" w:cs="Times New Roman"/>
-          <w:b/>
-          <w:bCs/>
-          <w:kern w:val="36"/>
-          <w:sz w:val="48"/>
-          <w:szCs w:val="48"/>
-        </w:rPr>
-        <w:t>How do I protect myself?</w:t>
+          <w:sz w:val="24"/>
+          <w:szCs w:val="24"/>
+        </w:rPr>
+        <w:t xml:space="preserve">The </w:t>
+      </w:r>
+      <w:r>
+        <w:rPr>
+          <w:rFonts w:ascii="Times New Roman" w:eastAsia="Times New Roman" w:hAnsi="Times New Roman" w:cs="Times New Roman"/>
+          <w:sz w:val="24"/>
+          <w:szCs w:val="24"/>
+        </w:rPr>
+        <w:t>best</w:t>
+      </w:r>
+      <w:r>
+        <w:rPr>
+          <w:rFonts w:ascii="Times New Roman" w:eastAsia="Times New Roman" w:hAnsi="Times New Roman" w:cs="Times New Roman"/>
+          <w:sz w:val="24"/>
+          <w:szCs w:val="24"/>
+        </w:rPr>
+        <w:t xml:space="preserve"> way platforms can </w:t>
+      </w:r>
+      <w:r>
+        <w:rPr>
+          <w:rFonts w:ascii="Times New Roman" w:eastAsia="Times New Roman" w:hAnsi="Times New Roman" w:cs="Times New Roman"/>
+          <w:sz w:val="24"/>
+          <w:szCs w:val="24"/>
+        </w:rPr>
+        <w:t>prevent being exploited by this attack is by using the service of a robust decentralized oracle (</w:t>
+      </w:r>
+      <w:proofErr w:type="gramStart"/>
+      <w:r>
+        <w:rPr>
+          <w:rFonts w:ascii="Times New Roman" w:eastAsia="Times New Roman" w:hAnsi="Times New Roman" w:cs="Times New Roman"/>
+          <w:sz w:val="24"/>
+          <w:szCs w:val="24"/>
+        </w:rPr>
+        <w:t>i.e.</w:t>
+      </w:r>
+      <w:proofErr w:type="gramEnd"/>
+      <w:r>
+        <w:rPr>
+          <w:rFonts w:ascii="Times New Roman" w:eastAsia="Times New Roman" w:hAnsi="Times New Roman" w:cs="Times New Roman"/>
+          <w:sz w:val="24"/>
+          <w:szCs w:val="24"/>
+        </w:rPr>
+        <w:t xml:space="preserve"> </w:t>
+      </w:r>
+      <w:proofErr w:type="spellStart"/>
+      <w:r>
+        <w:rPr>
+          <w:rFonts w:ascii="Times New Roman" w:eastAsia="Times New Roman" w:hAnsi="Times New Roman" w:cs="Times New Roman"/>
+          <w:sz w:val="24"/>
+          <w:szCs w:val="24"/>
+        </w:rPr>
+        <w:t>Chainlink</w:t>
+      </w:r>
+      <w:proofErr w:type="spellEnd"/>
+      <w:r>
+        <w:rPr>
+          <w:rFonts w:ascii="Times New Roman" w:eastAsia="Times New Roman" w:hAnsi="Times New Roman" w:cs="Times New Roman"/>
+          <w:sz w:val="24"/>
+          <w:szCs w:val="24"/>
+        </w:rPr>
+        <w:t xml:space="preserve">) or aggregating many different price feeds. If a platform chooses to use the easier to use on-chain oracles, then there are a few precautionary measures they can take to improve </w:t>
+      </w:r>
+      <w:proofErr w:type="spellStart"/>
+      <w:r>
+        <w:rPr>
+          <w:rFonts w:ascii="Times New Roman" w:eastAsia="Times New Roman" w:hAnsi="Times New Roman" w:cs="Times New Roman"/>
+          <w:sz w:val="24"/>
+          <w:szCs w:val="24"/>
+        </w:rPr>
+        <w:t>platfrom</w:t>
+      </w:r>
+      <w:proofErr w:type="spellEnd"/>
+      <w:r>
+        <w:rPr>
+          <w:rFonts w:ascii="Times New Roman" w:eastAsia="Times New Roman" w:hAnsi="Times New Roman" w:cs="Times New Roman"/>
+          <w:sz w:val="24"/>
+          <w:szCs w:val="24"/>
+        </w:rPr>
+        <w:t xml:space="preserve"> security. Using oracles that are based on pools with deep liquidity that </w:t>
+      </w:r>
+      <w:proofErr w:type="gramStart"/>
+      <w:r>
+        <w:rPr>
+          <w:rFonts w:ascii="Times New Roman" w:eastAsia="Times New Roman" w:hAnsi="Times New Roman" w:cs="Times New Roman"/>
+          <w:sz w:val="24"/>
+          <w:szCs w:val="24"/>
+        </w:rPr>
+        <w:t>a</w:t>
+      </w:r>
+      <w:proofErr w:type="gramEnd"/>
+      <w:r>
+        <w:rPr>
+          <w:rFonts w:ascii="Times New Roman" w:eastAsia="Times New Roman" w:hAnsi="Times New Roman" w:cs="Times New Roman"/>
+          <w:sz w:val="24"/>
+          <w:szCs w:val="24"/>
+        </w:rPr>
+        <w:t xml:space="preserve"> attacker will be hard pressed to skew the prices enough for it to be worthwhile. Another measure is </w:t>
+      </w:r>
+      <w:r>
+        <w:rPr>
+          <w:rFonts w:ascii="Times New Roman" w:eastAsia="Times New Roman" w:hAnsi="Times New Roman" w:cs="Times New Roman"/>
+          <w:sz w:val="24"/>
+          <w:szCs w:val="24"/>
+        </w:rPr>
+        <w:t xml:space="preserve">due to flash loan attacks depending on the attack being completed within the same block, even a small delay in the steps required to interact with the platform can prevent such attacks. This </w:t>
+      </w:r>
+      <w:r>
+        <w:rPr>
+          <w:rFonts w:ascii="Times New Roman" w:eastAsia="Times New Roman" w:hAnsi="Times New Roman" w:cs="Times New Roman"/>
+          <w:sz w:val="24"/>
+          <w:szCs w:val="24"/>
+        </w:rPr>
+        <w:t xml:space="preserve">preemptive </w:t>
+      </w:r>
+      <w:r>
+        <w:rPr>
+          <w:rFonts w:ascii="Times New Roman" w:eastAsia="Times New Roman" w:hAnsi="Times New Roman" w:cs="Times New Roman"/>
+          <w:sz w:val="24"/>
+          <w:szCs w:val="24"/>
+        </w:rPr>
+        <w:t>measure limits composability and user-experience but whenever possible can be effective.</w:t>
       </w:r>
     </w:p>
     <w:p>
@@ -1432,6 +1540,8 @@
         <w:spacing w:before="100" w:beforeAutospacing="1" w:after="100" w:afterAutospacing="1" w:line="240" w:lineRule="auto"/>
         <w:rPr>
           <w:rFonts w:ascii="Times New Roman" w:eastAsia="Times New Roman" w:hAnsi="Times New Roman" w:cs="Times New Roman"/>
+          <w:b/>
+          <w:bCs/>
           <w:sz w:val="24"/>
           <w:szCs w:val="24"/>
         </w:rPr>
@@ -1439,1129 +1549,180 @@
       <w:r>
         <w:rPr>
           <w:rFonts w:ascii="Times New Roman" w:eastAsia="Times New Roman" w:hAnsi="Times New Roman" w:cs="Times New Roman"/>
-          <w:sz w:val="24"/>
-          <w:szCs w:val="24"/>
-        </w:rPr>
-        <w:t xml:space="preserve">By now, I hope that you’ve learned to recognize the common thread - it's not always obvious that you're using a price oracle and if you don't follow the proper precautions, an attacker could trick your protocol into sending them </w:t>
-      </w:r>
-      <w:proofErr w:type="gramStart"/>
-      <w:r>
-        <w:rPr>
-          <w:rFonts w:ascii="Times New Roman" w:eastAsia="Times New Roman" w:hAnsi="Times New Roman" w:cs="Times New Roman"/>
-          <w:sz w:val="24"/>
-          <w:szCs w:val="24"/>
-        </w:rPr>
-        <w:t>all of</w:t>
-      </w:r>
-      <w:proofErr w:type="gramEnd"/>
-      <w:r>
-        <w:rPr>
-          <w:rFonts w:ascii="Times New Roman" w:eastAsia="Times New Roman" w:hAnsi="Times New Roman" w:cs="Times New Roman"/>
-          <w:sz w:val="24"/>
-          <w:szCs w:val="24"/>
-        </w:rPr>
-        <w:t xml:space="preserve"> your money. While there’s no one-size-fits-all fix that can be prescribed, here are a few solutions that have worked for other projects in the past. Maybe one of them will apply to you too.</w:t>
+          <w:b/>
+          <w:bCs/>
+          <w:sz w:val="24"/>
+          <w:szCs w:val="24"/>
+        </w:rPr>
+        <w:t>Conclusion</w:t>
       </w:r>
     </w:p>
     <w:p>
       <w:pPr>
         <w:bidi w:val="0"/>
         <w:spacing w:before="100" w:beforeAutospacing="1" w:after="100" w:afterAutospacing="1" w:line="240" w:lineRule="auto"/>
-        <w:outlineLvl w:val="1"/>
-        <w:rPr>
-          <w:rFonts w:ascii="Times New Roman" w:eastAsia="Times New Roman" w:hAnsi="Times New Roman" w:cs="Times New Roman"/>
-          <w:b/>
-          <w:bCs/>
-          <w:sz w:val="36"/>
-          <w:szCs w:val="36"/>
+        <w:rPr>
+          <w:rFonts w:ascii="Times New Roman" w:eastAsia="Times New Roman" w:hAnsi="Times New Roman" w:cs="Times New Roman" w:hint="cs"/>
+          <w:sz w:val="24"/>
+          <w:szCs w:val="24"/>
+          <w:rtl/>
         </w:rPr>
       </w:pPr>
       <w:r>
         <w:rPr>
           <w:rFonts w:ascii="Times New Roman" w:eastAsia="Times New Roman" w:hAnsi="Times New Roman" w:cs="Times New Roman"/>
-          <w:b/>
-          <w:bCs/>
-          <w:sz w:val="36"/>
-          <w:szCs w:val="36"/>
-        </w:rPr>
-        <w:t>Shallow Markets, No Diving</w:t>
+          <w:sz w:val="24"/>
+          <w:szCs w:val="24"/>
+        </w:rPr>
+        <w:t xml:space="preserve">Price </w:t>
+      </w:r>
+      <w:r>
+        <w:rPr>
+          <w:rFonts w:ascii="Times New Roman" w:eastAsia="Times New Roman" w:hAnsi="Times New Roman" w:cs="Times New Roman"/>
+          <w:sz w:val="24"/>
+          <w:szCs w:val="24"/>
+        </w:rPr>
+        <w:t>o</w:t>
+      </w:r>
+      <w:r>
+        <w:rPr>
+          <w:rFonts w:ascii="Times New Roman" w:eastAsia="Times New Roman" w:hAnsi="Times New Roman" w:cs="Times New Roman"/>
+          <w:sz w:val="24"/>
+          <w:szCs w:val="24"/>
+        </w:rPr>
+        <w:t xml:space="preserve">racles </w:t>
+      </w:r>
+      <w:r>
+        <w:rPr>
+          <w:rFonts w:ascii="Times New Roman" w:eastAsia="Times New Roman" w:hAnsi="Times New Roman" w:cs="Times New Roman"/>
+          <w:sz w:val="24"/>
+          <w:szCs w:val="24"/>
+        </w:rPr>
+        <w:t xml:space="preserve">manipulation </w:t>
+      </w:r>
+      <w:r>
+        <w:rPr>
+          <w:rFonts w:ascii="Times New Roman" w:eastAsia="Times New Roman" w:hAnsi="Times New Roman" w:cs="Times New Roman"/>
+          <w:sz w:val="24"/>
+          <w:szCs w:val="24"/>
+        </w:rPr>
+        <w:t>is the most common attack method in DeFi today, this is mainly due to its</w:t>
+      </w:r>
+      <w:r>
+        <w:rPr>
+          <w:rFonts w:ascii="Times New Roman" w:eastAsia="Times New Roman" w:hAnsi="Times New Roman" w:cs="Times New Roman"/>
+          <w:sz w:val="24"/>
+          <w:szCs w:val="24"/>
+        </w:rPr>
+        <w:t xml:space="preserve"> simplicity and because </w:t>
+      </w:r>
+      <w:r>
+        <w:rPr>
+          <w:rFonts w:ascii="Times New Roman" w:eastAsia="Times New Roman" w:hAnsi="Times New Roman" w:cs="Times New Roman"/>
+          <w:sz w:val="24"/>
+          <w:szCs w:val="24"/>
+        </w:rPr>
+        <w:t>there is</w:t>
+      </w:r>
+      <w:r>
+        <w:rPr>
+          <w:rFonts w:ascii="Times New Roman" w:eastAsia="Times New Roman" w:hAnsi="Times New Roman" w:cs="Times New Roman"/>
+          <w:sz w:val="24"/>
+          <w:szCs w:val="24"/>
+        </w:rPr>
+        <w:t xml:space="preserve"> </w:t>
+      </w:r>
+      <w:r>
+        <w:rPr>
+          <w:rFonts w:ascii="Times New Roman" w:eastAsia="Times New Roman" w:hAnsi="Times New Roman" w:cs="Times New Roman"/>
+          <w:sz w:val="24"/>
+          <w:szCs w:val="24"/>
+        </w:rPr>
+        <w:t>almost</w:t>
+      </w:r>
+      <w:r>
+        <w:rPr>
+          <w:rFonts w:ascii="Times New Roman" w:eastAsia="Times New Roman" w:hAnsi="Times New Roman" w:cs="Times New Roman"/>
+          <w:sz w:val="24"/>
+          <w:szCs w:val="24"/>
+        </w:rPr>
+        <w:t xml:space="preserve"> no cost</w:t>
+      </w:r>
+      <w:r>
+        <w:rPr>
+          <w:rFonts w:ascii="Times New Roman" w:eastAsia="Times New Roman" w:hAnsi="Times New Roman" w:cs="Times New Roman"/>
+          <w:sz w:val="24"/>
+          <w:szCs w:val="24"/>
+        </w:rPr>
+        <w:t xml:space="preserve"> involved</w:t>
+      </w:r>
+      <w:r>
+        <w:rPr>
+          <w:rFonts w:ascii="Times New Roman" w:eastAsia="Times New Roman" w:hAnsi="Times New Roman" w:cs="Times New Roman"/>
+          <w:sz w:val="24"/>
+          <w:szCs w:val="24"/>
+        </w:rPr>
+        <w:t>. If they fail, only the transaction fees must be paid, and if they succeed, then the turnover is priceless.</w:t>
+      </w:r>
+      <w:r>
+        <w:rPr>
+          <w:rFonts w:ascii="Times New Roman" w:eastAsia="Times New Roman" w:hAnsi="Times New Roman" w:cs="Times New Roman"/>
+          <w:sz w:val="24"/>
+          <w:szCs w:val="24"/>
+        </w:rPr>
+        <w:t xml:space="preserve"> </w:t>
+      </w:r>
+      <w:r>
+        <w:rPr>
+          <w:rFonts w:ascii="Times New Roman" w:eastAsia="Times New Roman" w:hAnsi="Times New Roman" w:cs="Times New Roman"/>
+          <w:sz w:val="24"/>
+          <w:szCs w:val="24"/>
+        </w:rPr>
+        <w:t xml:space="preserve">Some today </w:t>
+      </w:r>
+      <w:proofErr w:type="gramStart"/>
+      <w:r>
+        <w:rPr>
+          <w:rFonts w:ascii="Times New Roman" w:eastAsia="Times New Roman" w:hAnsi="Times New Roman" w:cs="Times New Roman"/>
+          <w:sz w:val="24"/>
+          <w:szCs w:val="24"/>
+        </w:rPr>
+        <w:t>are</w:t>
+      </w:r>
+      <w:proofErr w:type="gramEnd"/>
+      <w:r>
+        <w:rPr>
+          <w:rFonts w:ascii="Times New Roman" w:eastAsia="Times New Roman" w:hAnsi="Times New Roman" w:cs="Times New Roman"/>
+          <w:sz w:val="24"/>
+          <w:szCs w:val="24"/>
+        </w:rPr>
+        <w:t xml:space="preserve"> blaming flash-loans and are calling for platforms to stop supplying them. Personally, I believe </w:t>
+      </w:r>
+      <w:r>
+        <w:rPr>
+          <w:rFonts w:ascii="Times New Roman" w:eastAsia="Times New Roman" w:hAnsi="Times New Roman" w:cs="Times New Roman"/>
+          <w:sz w:val="24"/>
+          <w:szCs w:val="24"/>
+        </w:rPr>
+        <w:t xml:space="preserve">that </w:t>
+      </w:r>
+      <w:r>
+        <w:rPr>
+          <w:rFonts w:ascii="Times New Roman" w:eastAsia="Times New Roman" w:hAnsi="Times New Roman" w:cs="Times New Roman"/>
+          <w:sz w:val="24"/>
+          <w:szCs w:val="24"/>
+        </w:rPr>
+        <w:t xml:space="preserve">these attacks have a cleansing effect requiring developers to strive </w:t>
+      </w:r>
+      <w:r>
+        <w:rPr>
+          <w:rFonts w:ascii="Times New Roman" w:eastAsia="Times New Roman" w:hAnsi="Times New Roman" w:cs="Times New Roman"/>
+          <w:sz w:val="24"/>
+          <w:szCs w:val="24"/>
+        </w:rPr>
+        <w:t>for even more security and puts an emphasis on decentralization.</w:t>
       </w:r>
     </w:p>
-    <w:p>
-      <w:pPr>
-        <w:bidi w:val="0"/>
-        <w:spacing w:before="100" w:beforeAutospacing="1" w:after="100" w:afterAutospacing="1" w:line="240" w:lineRule="auto"/>
-        <w:rPr>
-          <w:rFonts w:ascii="Times New Roman" w:eastAsia="Times New Roman" w:hAnsi="Times New Roman" w:cs="Times New Roman"/>
-          <w:sz w:val="24"/>
-          <w:szCs w:val="24"/>
-        </w:rPr>
-      </w:pPr>
-      <w:r>
-        <w:rPr>
-          <w:rFonts w:ascii="Times New Roman" w:eastAsia="Times New Roman" w:hAnsi="Times New Roman" w:cs="Times New Roman"/>
-          <w:sz w:val="24"/>
-          <w:szCs w:val="24"/>
-        </w:rPr>
-        <w:t>Like diving into the shallow end of a pool, diving into a shallow market is painful and might result in significant expenses which will change your life forever. Before you even consider the intricacies of the specific price oracle you’re planning to use, consider whether the token is liquid enough to warrant integration with your platform.</w:t>
-      </w:r>
-    </w:p>
-    <w:p>
-      <w:pPr>
-        <w:bidi w:val="0"/>
-        <w:spacing w:before="100" w:beforeAutospacing="1" w:after="100" w:afterAutospacing="1" w:line="240" w:lineRule="auto"/>
-        <w:outlineLvl w:val="1"/>
-        <w:rPr>
-          <w:rFonts w:ascii="Times New Roman" w:eastAsia="Times New Roman" w:hAnsi="Times New Roman" w:cs="Times New Roman"/>
-          <w:b/>
-          <w:bCs/>
-          <w:sz w:val="36"/>
-          <w:szCs w:val="36"/>
-        </w:rPr>
-      </w:pPr>
-      <w:r>
-        <w:rPr>
-          <w:rFonts w:ascii="Times New Roman" w:eastAsia="Times New Roman" w:hAnsi="Times New Roman" w:cs="Times New Roman"/>
-          <w:b/>
-          <w:bCs/>
-          <w:sz w:val="36"/>
-          <w:szCs w:val="36"/>
-        </w:rPr>
-        <w:t>A Bird in the Hand is Worth Two in the Bush</w:t>
-      </w:r>
-    </w:p>
-    <w:p>
-      <w:pPr>
-        <w:bidi w:val="0"/>
-        <w:spacing w:before="100" w:beforeAutospacing="1" w:after="100" w:afterAutospacing="1" w:line="240" w:lineRule="auto"/>
-        <w:rPr>
-          <w:rFonts w:ascii="Times New Roman" w:eastAsia="Times New Roman" w:hAnsi="Times New Roman" w:cs="Times New Roman"/>
-          <w:sz w:val="24"/>
-          <w:szCs w:val="24"/>
-        </w:rPr>
-      </w:pPr>
-      <w:r>
-        <w:rPr>
-          <w:rFonts w:ascii="Times New Roman" w:eastAsia="Times New Roman" w:hAnsi="Times New Roman" w:cs="Times New Roman"/>
-          <w:sz w:val="24"/>
-          <w:szCs w:val="24"/>
-        </w:rPr>
-        <w:t xml:space="preserve">It may be mesmerizing to see the potential exchange rate on Uniswap, but nothing’s final until you actually click </w:t>
-      </w:r>
-      <w:proofErr w:type="gramStart"/>
-      <w:r>
-        <w:rPr>
-          <w:rFonts w:ascii="Times New Roman" w:eastAsia="Times New Roman" w:hAnsi="Times New Roman" w:cs="Times New Roman"/>
-          <w:sz w:val="24"/>
-          <w:szCs w:val="24"/>
-        </w:rPr>
-        <w:t>trade</w:t>
-      </w:r>
-      <w:proofErr w:type="gramEnd"/>
-      <w:r>
-        <w:rPr>
-          <w:rFonts w:ascii="Times New Roman" w:eastAsia="Times New Roman" w:hAnsi="Times New Roman" w:cs="Times New Roman"/>
-          <w:sz w:val="24"/>
-          <w:szCs w:val="24"/>
-        </w:rPr>
-        <w:t xml:space="preserve"> and the tokens are sitting in your wallet. Similarly, the best way to know for sure the exchange rate between two assets is to simply swap the assets directly. This approach is great because there’s no </w:t>
-      </w:r>
-      <w:proofErr w:type="gramStart"/>
-      <w:r>
-        <w:rPr>
-          <w:rFonts w:ascii="Times New Roman" w:eastAsia="Times New Roman" w:hAnsi="Times New Roman" w:cs="Times New Roman"/>
-          <w:sz w:val="24"/>
-          <w:szCs w:val="24"/>
-        </w:rPr>
-        <w:t>take-backs</w:t>
-      </w:r>
-      <w:proofErr w:type="gramEnd"/>
-      <w:r>
-        <w:rPr>
-          <w:rFonts w:ascii="Times New Roman" w:eastAsia="Times New Roman" w:hAnsi="Times New Roman" w:cs="Times New Roman"/>
-          <w:sz w:val="24"/>
-          <w:szCs w:val="24"/>
-        </w:rPr>
-        <w:t xml:space="preserve"> and no what-</w:t>
-      </w:r>
-      <w:r>
-        <w:rPr>
-          <w:rFonts w:ascii="Times New Roman" w:eastAsia="Times New Roman" w:hAnsi="Times New Roman" w:cs="Times New Roman"/>
-          <w:sz w:val="24"/>
-          <w:szCs w:val="24"/>
-        </w:rPr>
-        <w:lastRenderedPageBreak/>
-        <w:t>ifs. However, it may not work for protocols such as lending platforms which are required to hold on to the original asset.</w:t>
-      </w:r>
-    </w:p>
-    <w:p>
-      <w:pPr>
-        <w:bidi w:val="0"/>
-        <w:spacing w:before="100" w:beforeAutospacing="1" w:after="100" w:afterAutospacing="1" w:line="240" w:lineRule="auto"/>
-        <w:outlineLvl w:val="1"/>
-        <w:rPr>
-          <w:rFonts w:ascii="Times New Roman" w:eastAsia="Times New Roman" w:hAnsi="Times New Roman" w:cs="Times New Roman"/>
-          <w:b/>
-          <w:bCs/>
-          <w:sz w:val="36"/>
-          <w:szCs w:val="36"/>
-        </w:rPr>
-      </w:pPr>
-      <w:r>
-        <w:rPr>
-          <w:rFonts w:ascii="Times New Roman" w:eastAsia="Times New Roman" w:hAnsi="Times New Roman" w:cs="Times New Roman"/>
-          <w:b/>
-          <w:bCs/>
-          <w:sz w:val="36"/>
-          <w:szCs w:val="36"/>
-        </w:rPr>
-        <w:t>Almost Decentralized Oracles</w:t>
-      </w:r>
-    </w:p>
-    <w:p>
-      <w:pPr>
-        <w:bidi w:val="0"/>
-        <w:spacing w:before="100" w:beforeAutospacing="1" w:after="100" w:afterAutospacing="1" w:line="240" w:lineRule="auto"/>
-        <w:rPr>
-          <w:rFonts w:ascii="Times New Roman" w:eastAsia="Times New Roman" w:hAnsi="Times New Roman" w:cs="Times New Roman"/>
-          <w:sz w:val="24"/>
-          <w:szCs w:val="24"/>
-        </w:rPr>
-      </w:pPr>
-      <w:r>
-        <w:rPr>
-          <w:rFonts w:ascii="Times New Roman" w:eastAsia="Times New Roman" w:hAnsi="Times New Roman" w:cs="Times New Roman"/>
-          <w:sz w:val="24"/>
-          <w:szCs w:val="24"/>
-        </w:rPr>
-        <w:t xml:space="preserve">One way to summarize the problem with oracles that rely on on-chain data is that they’re a little too </w:t>
-      </w:r>
-      <w:proofErr w:type="gramStart"/>
-      <w:r>
-        <w:rPr>
-          <w:rFonts w:ascii="Times New Roman" w:eastAsia="Times New Roman" w:hAnsi="Times New Roman" w:cs="Times New Roman"/>
-          <w:sz w:val="24"/>
-          <w:szCs w:val="24"/>
-        </w:rPr>
-        <w:t>up-to-date</w:t>
-      </w:r>
-      <w:proofErr w:type="gramEnd"/>
-      <w:r>
-        <w:rPr>
-          <w:rFonts w:ascii="Times New Roman" w:eastAsia="Times New Roman" w:hAnsi="Times New Roman" w:cs="Times New Roman"/>
-          <w:sz w:val="24"/>
-          <w:szCs w:val="24"/>
-        </w:rPr>
-        <w:t xml:space="preserve">. If that’s the case, why not introduce a bit of artificial delay? Write a contract which updates itself with the latest price from a decentralized exchange like Uniswap, but only when requested by a small group of privileged users. Now even if an attacker can manipulate the price, they can’t get your protocol to </w:t>
-      </w:r>
-      <w:proofErr w:type="gramStart"/>
-      <w:r>
-        <w:rPr>
-          <w:rFonts w:ascii="Times New Roman" w:eastAsia="Times New Roman" w:hAnsi="Times New Roman" w:cs="Times New Roman"/>
-          <w:sz w:val="24"/>
-          <w:szCs w:val="24"/>
-        </w:rPr>
-        <w:t>actually use</w:t>
-      </w:r>
-      <w:proofErr w:type="gramEnd"/>
-      <w:r>
-        <w:rPr>
-          <w:rFonts w:ascii="Times New Roman" w:eastAsia="Times New Roman" w:hAnsi="Times New Roman" w:cs="Times New Roman"/>
-          <w:sz w:val="24"/>
-          <w:szCs w:val="24"/>
-        </w:rPr>
-        <w:t xml:space="preserve"> it.</w:t>
-      </w:r>
-    </w:p>
-    <w:p>
-      <w:pPr>
-        <w:bidi w:val="0"/>
-        <w:spacing w:before="100" w:beforeAutospacing="1" w:after="100" w:afterAutospacing="1" w:line="240" w:lineRule="auto"/>
-        <w:rPr>
-          <w:rFonts w:ascii="Times New Roman" w:eastAsia="Times New Roman" w:hAnsi="Times New Roman" w:cs="Times New Roman"/>
-          <w:sz w:val="24"/>
-          <w:szCs w:val="24"/>
-        </w:rPr>
-      </w:pPr>
-      <w:r>
-        <w:rPr>
-          <w:rFonts w:ascii="Times New Roman" w:eastAsia="Times New Roman" w:hAnsi="Times New Roman" w:cs="Times New Roman"/>
-          <w:sz w:val="24"/>
-          <w:szCs w:val="24"/>
-        </w:rPr>
-        <w:t xml:space="preserve">This approach is </w:t>
-      </w:r>
-      <w:proofErr w:type="gramStart"/>
-      <w:r>
-        <w:rPr>
-          <w:rFonts w:ascii="Times New Roman" w:eastAsia="Times New Roman" w:hAnsi="Times New Roman" w:cs="Times New Roman"/>
-          <w:sz w:val="24"/>
-          <w:szCs w:val="24"/>
-        </w:rPr>
-        <w:t>really simple</w:t>
-      </w:r>
-      <w:proofErr w:type="gramEnd"/>
-      <w:r>
-        <w:rPr>
-          <w:rFonts w:ascii="Times New Roman" w:eastAsia="Times New Roman" w:hAnsi="Times New Roman" w:cs="Times New Roman"/>
-          <w:sz w:val="24"/>
-          <w:szCs w:val="24"/>
-        </w:rPr>
-        <w:t xml:space="preserve"> to implement and is a quick win, but there are a few drawbacks - in times of chain congestion you might not be able to update the price as quickly as you’d like, and you’re still vulnerable to sandwich attacks. Also, now your users need to trust that you’ll </w:t>
-      </w:r>
-      <w:proofErr w:type="gramStart"/>
-      <w:r>
-        <w:rPr>
-          <w:rFonts w:ascii="Times New Roman" w:eastAsia="Times New Roman" w:hAnsi="Times New Roman" w:cs="Times New Roman"/>
-          <w:sz w:val="24"/>
-          <w:szCs w:val="24"/>
-        </w:rPr>
-        <w:t>actually keep</w:t>
-      </w:r>
-      <w:proofErr w:type="gramEnd"/>
-      <w:r>
-        <w:rPr>
-          <w:rFonts w:ascii="Times New Roman" w:eastAsia="Times New Roman" w:hAnsi="Times New Roman" w:cs="Times New Roman"/>
-          <w:sz w:val="24"/>
-          <w:szCs w:val="24"/>
-        </w:rPr>
-        <w:t xml:space="preserve"> the price updated.</w:t>
-      </w:r>
-    </w:p>
-    <w:p>
-      <w:pPr>
-        <w:bidi w:val="0"/>
-        <w:spacing w:before="100" w:beforeAutospacing="1" w:after="100" w:afterAutospacing="1" w:line="240" w:lineRule="auto"/>
-        <w:outlineLvl w:val="1"/>
-        <w:rPr>
-          <w:rFonts w:ascii="Times New Roman" w:eastAsia="Times New Roman" w:hAnsi="Times New Roman" w:cs="Times New Roman"/>
-          <w:b/>
-          <w:bCs/>
-          <w:sz w:val="36"/>
-          <w:szCs w:val="36"/>
-        </w:rPr>
-      </w:pPr>
-      <w:r>
-        <w:rPr>
-          <w:rFonts w:ascii="Times New Roman" w:eastAsia="Times New Roman" w:hAnsi="Times New Roman" w:cs="Times New Roman"/>
-          <w:b/>
-          <w:bCs/>
-          <w:sz w:val="36"/>
-          <w:szCs w:val="36"/>
-        </w:rPr>
-        <w:t>Speed Bumps</w:t>
-      </w:r>
-    </w:p>
-    <w:p>
-      <w:pPr>
-        <w:bidi w:val="0"/>
-        <w:spacing w:before="100" w:beforeAutospacing="1" w:after="100" w:afterAutospacing="1" w:line="240" w:lineRule="auto"/>
-        <w:rPr>
-          <w:rFonts w:ascii="Times New Roman" w:eastAsia="Times New Roman" w:hAnsi="Times New Roman" w:cs="Times New Roman"/>
-          <w:sz w:val="24"/>
-          <w:szCs w:val="24"/>
-        </w:rPr>
-      </w:pPr>
-      <w:r>
-        <w:rPr>
-          <w:rFonts w:ascii="Times New Roman" w:eastAsia="Times New Roman" w:hAnsi="Times New Roman" w:cs="Times New Roman"/>
-          <w:sz w:val="24"/>
-          <w:szCs w:val="24"/>
-        </w:rPr>
-        <w:t>Manipulating price oracles is a time-sensitive operation because arbitrageurs are always watching and would love the opportunity to optimize any suboptimal markets. If an attacker wants to minimize risk, they’ll want to do the two trades required to manipulate a price oracle in a single transaction so there’s no chance that an arbitrageur can jump in the middle. As a protocol developer, if your system supports it, it may be enough to simply implement a delay of as short as 1 block between a user entering and exiting your system.</w:t>
-      </w:r>
-    </w:p>
-    <w:p>
-      <w:pPr>
-        <w:bidi w:val="0"/>
-        <w:spacing w:before="100" w:beforeAutospacing="1" w:after="100" w:afterAutospacing="1" w:line="240" w:lineRule="auto"/>
-        <w:rPr>
-          <w:rFonts w:ascii="Times New Roman" w:eastAsia="Times New Roman" w:hAnsi="Times New Roman" w:cs="Times New Roman"/>
-          <w:sz w:val="24"/>
-          <w:szCs w:val="24"/>
-        </w:rPr>
-      </w:pPr>
-      <w:r>
-        <w:rPr>
-          <w:rFonts w:ascii="Times New Roman" w:eastAsia="Times New Roman" w:hAnsi="Times New Roman" w:cs="Times New Roman"/>
-          <w:sz w:val="24"/>
-          <w:szCs w:val="24"/>
-        </w:rPr>
-        <w:t>Of course, this might impact composability and miner collaboration with traders is on the rise. In the future, it may be possible for bad actors to perform price oracle manipulation across multiple transactions knowing that the miner they’ve partnered with will guarantee that no one can jump in the middle and take a bite out of their earnings.</w:t>
-      </w:r>
-    </w:p>
-    <w:p>
-      <w:pPr>
-        <w:bidi w:val="0"/>
-        <w:spacing w:before="100" w:beforeAutospacing="1" w:after="100" w:afterAutospacing="1" w:line="240" w:lineRule="auto"/>
-        <w:outlineLvl w:val="1"/>
-        <w:rPr>
-          <w:rFonts w:ascii="Times New Roman" w:eastAsia="Times New Roman" w:hAnsi="Times New Roman" w:cs="Times New Roman"/>
-          <w:b/>
-          <w:bCs/>
-          <w:sz w:val="36"/>
-          <w:szCs w:val="36"/>
-        </w:rPr>
-      </w:pPr>
-      <w:r>
-        <w:rPr>
-          <w:rFonts w:ascii="Times New Roman" w:eastAsia="Times New Roman" w:hAnsi="Times New Roman" w:cs="Times New Roman"/>
-          <w:b/>
-          <w:bCs/>
-          <w:sz w:val="36"/>
-          <w:szCs w:val="36"/>
-        </w:rPr>
-        <w:t>Time-Weighted Average Price (TWAP)</w:t>
-      </w:r>
-    </w:p>
-    <w:p>
-      <w:pPr>
-        <w:bidi w:val="0"/>
-        <w:spacing w:before="100" w:beforeAutospacing="1" w:after="100" w:afterAutospacing="1" w:line="240" w:lineRule="auto"/>
-        <w:rPr>
-          <w:rFonts w:ascii="Times New Roman" w:eastAsia="Times New Roman" w:hAnsi="Times New Roman" w:cs="Times New Roman"/>
-          <w:sz w:val="24"/>
-          <w:szCs w:val="24"/>
-        </w:rPr>
-      </w:pPr>
-      <w:r>
-        <w:rPr>
-          <w:rFonts w:ascii="Times New Roman" w:eastAsia="Times New Roman" w:hAnsi="Times New Roman" w:cs="Times New Roman"/>
-          <w:sz w:val="24"/>
-          <w:szCs w:val="24"/>
-        </w:rPr>
-        <w:t>Uniswap V2 introduced a TWAP oracle for on-chain developers to use. The </w:t>
-      </w:r>
-      <w:hyperlink r:id="rId18" w:history="1">
-        <w:r>
-          <w:rPr>
-            <w:rFonts w:ascii="Times New Roman" w:eastAsia="Times New Roman" w:hAnsi="Times New Roman" w:cs="Times New Roman"/>
-            <w:color w:val="0000FF"/>
-            <w:sz w:val="24"/>
-            <w:szCs w:val="24"/>
-            <w:u w:val="single"/>
-          </w:rPr>
-          <w:t>documentation</w:t>
-        </w:r>
-      </w:hyperlink>
-      <w:r>
-        <w:rPr>
-          <w:rFonts w:ascii="Times New Roman" w:eastAsia="Times New Roman" w:hAnsi="Times New Roman" w:cs="Times New Roman"/>
-          <w:sz w:val="24"/>
-          <w:szCs w:val="24"/>
-        </w:rPr>
-        <w:t> goes into more detail on the exact security guarantees that the oracle provides, but in general for large pools over a long period of time with no chain congestion, the TWAP oracle is highly resistant to oracle manipulation attacks. However, due to the nature of its implementation, it may not respond quickly enough to moments of high market volatility and only works for assets for which there is already a liquid token on-chain.</w:t>
-      </w:r>
-    </w:p>
-    <w:p>
-      <w:pPr>
-        <w:bidi w:val="0"/>
-        <w:spacing w:before="100" w:beforeAutospacing="1" w:after="100" w:afterAutospacing="1" w:line="240" w:lineRule="auto"/>
-        <w:outlineLvl w:val="1"/>
-        <w:rPr>
-          <w:rFonts w:ascii="Times New Roman" w:eastAsia="Times New Roman" w:hAnsi="Times New Roman" w:cs="Times New Roman"/>
-          <w:b/>
-          <w:bCs/>
-          <w:sz w:val="36"/>
-          <w:szCs w:val="36"/>
-        </w:rPr>
-      </w:pPr>
-      <w:r>
-        <w:rPr>
-          <w:rFonts w:ascii="Times New Roman" w:eastAsia="Times New Roman" w:hAnsi="Times New Roman" w:cs="Times New Roman"/>
-          <w:b/>
-          <w:bCs/>
-          <w:sz w:val="36"/>
-          <w:szCs w:val="36"/>
-        </w:rPr>
-        <w:t>M-of-N Reporters</w:t>
-      </w:r>
-    </w:p>
-    <w:p>
-      <w:pPr>
-        <w:bidi w:val="0"/>
-        <w:spacing w:before="100" w:beforeAutospacing="1" w:after="100" w:afterAutospacing="1" w:line="240" w:lineRule="auto"/>
-        <w:rPr>
-          <w:rFonts w:ascii="Times New Roman" w:eastAsia="Times New Roman" w:hAnsi="Times New Roman" w:cs="Times New Roman"/>
-          <w:sz w:val="24"/>
-          <w:szCs w:val="24"/>
-        </w:rPr>
-      </w:pPr>
-      <w:r>
-        <w:rPr>
-          <w:rFonts w:ascii="Times New Roman" w:eastAsia="Times New Roman" w:hAnsi="Times New Roman" w:cs="Times New Roman"/>
-          <w:sz w:val="24"/>
-          <w:szCs w:val="24"/>
-        </w:rPr>
-        <w:t>Sometimes they say that if you want something done right, you do it yourself. What if you gather up N trusted friends and ask them to submit what they think is the right price on-chain, and the best M answers becomes the current price?</w:t>
-      </w:r>
-    </w:p>
-    <w:p>
-      <w:pPr>
-        <w:bidi w:val="0"/>
-        <w:spacing w:before="100" w:beforeAutospacing="1" w:after="100" w:afterAutospacing="1" w:line="240" w:lineRule="auto"/>
-        <w:rPr>
-          <w:rFonts w:ascii="Times New Roman" w:eastAsia="Times New Roman" w:hAnsi="Times New Roman" w:cs="Times New Roman"/>
-          <w:sz w:val="24"/>
-          <w:szCs w:val="24"/>
-        </w:rPr>
-      </w:pPr>
-      <w:r>
-        <w:rPr>
-          <w:rFonts w:ascii="Times New Roman" w:eastAsia="Times New Roman" w:hAnsi="Times New Roman" w:cs="Times New Roman"/>
-          <w:sz w:val="24"/>
-          <w:szCs w:val="24"/>
-        </w:rPr>
-        <w:lastRenderedPageBreak/>
-        <w:t>This approach is used by many large projects today: Maker runs a set of </w:t>
-      </w:r>
-      <w:hyperlink r:id="rId19" w:history="1">
-        <w:r>
-          <w:rPr>
-            <w:rFonts w:ascii="Times New Roman" w:eastAsia="Times New Roman" w:hAnsi="Times New Roman" w:cs="Times New Roman"/>
-            <w:color w:val="0000FF"/>
-            <w:sz w:val="24"/>
-            <w:szCs w:val="24"/>
-            <w:u w:val="single"/>
-          </w:rPr>
-          <w:t>price feeds</w:t>
-        </w:r>
-      </w:hyperlink>
-      <w:r>
-        <w:rPr>
-          <w:rFonts w:ascii="Times New Roman" w:eastAsia="Times New Roman" w:hAnsi="Times New Roman" w:cs="Times New Roman"/>
-          <w:sz w:val="24"/>
-          <w:szCs w:val="24"/>
-        </w:rPr>
-        <w:t> operated by trusted entities, Compound created the </w:t>
-      </w:r>
-      <w:hyperlink r:id="rId20" w:history="1">
-        <w:r>
-          <w:rPr>
-            <w:rFonts w:ascii="Times New Roman" w:eastAsia="Times New Roman" w:hAnsi="Times New Roman" w:cs="Times New Roman"/>
-            <w:color w:val="0000FF"/>
-            <w:sz w:val="24"/>
-            <w:szCs w:val="24"/>
-            <w:u w:val="single"/>
-          </w:rPr>
-          <w:t>Open Oracle</w:t>
-        </w:r>
-      </w:hyperlink>
-      <w:r>
-        <w:rPr>
-          <w:rFonts w:ascii="Times New Roman" w:eastAsia="Times New Roman" w:hAnsi="Times New Roman" w:cs="Times New Roman"/>
-          <w:sz w:val="24"/>
-          <w:szCs w:val="24"/>
-        </w:rPr>
-        <w:t> and features reporters such as </w:t>
-      </w:r>
-      <w:hyperlink r:id="rId21" w:history="1">
-        <w:r>
-          <w:rPr>
-            <w:rFonts w:ascii="Times New Roman" w:eastAsia="Times New Roman" w:hAnsi="Times New Roman" w:cs="Times New Roman"/>
-            <w:color w:val="0000FF"/>
-            <w:sz w:val="24"/>
-            <w:szCs w:val="24"/>
-            <w:u w:val="single"/>
-          </w:rPr>
-          <w:t>Coinbase</w:t>
-        </w:r>
-      </w:hyperlink>
-      <w:r>
-        <w:rPr>
-          <w:rFonts w:ascii="Times New Roman" w:eastAsia="Times New Roman" w:hAnsi="Times New Roman" w:cs="Times New Roman"/>
-          <w:sz w:val="24"/>
-          <w:szCs w:val="24"/>
-        </w:rPr>
-        <w:t xml:space="preserve">, and </w:t>
-      </w:r>
-      <w:proofErr w:type="spellStart"/>
-      <w:r>
-        <w:rPr>
-          <w:rFonts w:ascii="Times New Roman" w:eastAsia="Times New Roman" w:hAnsi="Times New Roman" w:cs="Times New Roman"/>
-          <w:sz w:val="24"/>
-          <w:szCs w:val="24"/>
-        </w:rPr>
-        <w:t>Chainlink</w:t>
-      </w:r>
-      <w:proofErr w:type="spellEnd"/>
-      <w:r>
-        <w:rPr>
-          <w:rFonts w:ascii="Times New Roman" w:eastAsia="Times New Roman" w:hAnsi="Times New Roman" w:cs="Times New Roman"/>
-          <w:sz w:val="24"/>
-          <w:szCs w:val="24"/>
-        </w:rPr>
-        <w:t xml:space="preserve"> aggregates price data from </w:t>
-      </w:r>
-      <w:proofErr w:type="spellStart"/>
-      <w:r>
-        <w:rPr>
-          <w:rFonts w:ascii="Times New Roman" w:eastAsia="Times New Roman" w:hAnsi="Times New Roman" w:cs="Times New Roman"/>
-          <w:sz w:val="24"/>
-          <w:szCs w:val="24"/>
-        </w:rPr>
-        <w:t>Chainlink</w:t>
-      </w:r>
-      <w:proofErr w:type="spellEnd"/>
-      <w:r>
-        <w:rPr>
-          <w:rFonts w:ascii="Times New Roman" w:eastAsia="Times New Roman" w:hAnsi="Times New Roman" w:cs="Times New Roman"/>
-          <w:sz w:val="24"/>
-          <w:szCs w:val="24"/>
-        </w:rPr>
-        <w:t xml:space="preserve"> operators and exposes it on-chain. Just keep in mind that if you choose to use one of these solutions, you’ve now delegated trust to a third party and your users will have to do the same. Requiring reporters to manually post updates on-chain also means that during times of high market volatility and chain congestion, price updates may not arrive on time.</w:t>
-      </w:r>
-    </w:p>
-    <w:p>
-      <w:pPr>
-        <w:bidi w:val="0"/>
-        <w:spacing w:before="100" w:beforeAutospacing="1" w:after="100" w:afterAutospacing="1" w:line="240" w:lineRule="auto"/>
-        <w:rPr>
-          <w:rFonts w:ascii="Times New Roman" w:eastAsia="Times New Roman" w:hAnsi="Times New Roman" w:cs="Times New Roman"/>
-          <w:sz w:val="24"/>
-          <w:szCs w:val="24"/>
-        </w:rPr>
-      </w:pPr>
-      <w:r>
-        <w:rPr>
-          <w:rFonts w:ascii="Times New Roman" w:eastAsia="Times New Roman" w:hAnsi="Times New Roman" w:cs="Times New Roman"/>
-          <w:i/>
-          <w:iCs/>
-          <w:sz w:val="24"/>
-          <w:szCs w:val="24"/>
-        </w:rPr>
-        <w:t xml:space="preserve">Two articles from </w:t>
-      </w:r>
-      <w:proofErr w:type="spellStart"/>
-      <w:r>
-        <w:rPr>
-          <w:rFonts w:ascii="Times New Roman" w:eastAsia="Times New Roman" w:hAnsi="Times New Roman" w:cs="Times New Roman"/>
-          <w:i/>
-          <w:iCs/>
-          <w:sz w:val="24"/>
-          <w:szCs w:val="24"/>
-        </w:rPr>
-        <w:t>Peaster</w:t>
-      </w:r>
-      <w:proofErr w:type="spellEnd"/>
-      <w:r>
-        <w:rPr>
-          <w:rFonts w:ascii="Times New Roman" w:eastAsia="Times New Roman" w:hAnsi="Times New Roman" w:cs="Times New Roman"/>
-          <w:i/>
-          <w:iCs/>
-          <w:sz w:val="24"/>
-          <w:szCs w:val="24"/>
-        </w:rPr>
-        <w:t xml:space="preserve"> [7] and Tarasov [128], display a list of the most famous attacks in the DeFi space. In accordance with Thompson [4], they show that the most common and rewarding DeFi hack is the Flash Loan attack. Due to that reason, Qureshi [76], commenting on the flash loan, declares that to date, the major outcome of Flash Loans is the enabling of flash loan attacks. The </w:t>
-      </w:r>
-      <w:proofErr w:type="spellStart"/>
-      <w:r>
-        <w:rPr>
-          <w:rFonts w:ascii="Times New Roman" w:eastAsia="Times New Roman" w:hAnsi="Times New Roman" w:cs="Times New Roman"/>
-          <w:i/>
-          <w:iCs/>
-          <w:sz w:val="24"/>
-          <w:szCs w:val="24"/>
-        </w:rPr>
-        <w:t>bZx</w:t>
-      </w:r>
-      <w:proofErr w:type="spellEnd"/>
-      <w:r>
-        <w:rPr>
-          <w:rFonts w:ascii="Times New Roman" w:eastAsia="Times New Roman" w:hAnsi="Times New Roman" w:cs="Times New Roman"/>
-          <w:i/>
-          <w:iCs/>
-          <w:sz w:val="24"/>
-          <w:szCs w:val="24"/>
-        </w:rPr>
-        <w:t xml:space="preserve"> incident constitutes a typical example of the oracle problem in DeFi, and it is quite famous for being implemented multiple times on the same platform with success and even higher turnover. Basically, </w:t>
-      </w:r>
-      <w:proofErr w:type="spellStart"/>
-      <w:r>
-        <w:rPr>
-          <w:rFonts w:ascii="Times New Roman" w:eastAsia="Times New Roman" w:hAnsi="Times New Roman" w:cs="Times New Roman"/>
-          <w:i/>
-          <w:iCs/>
-          <w:sz w:val="24"/>
-          <w:szCs w:val="24"/>
-        </w:rPr>
-        <w:t>bZx</w:t>
-      </w:r>
-      <w:proofErr w:type="spellEnd"/>
-      <w:r>
-        <w:rPr>
-          <w:rFonts w:ascii="Times New Roman" w:eastAsia="Times New Roman" w:hAnsi="Times New Roman" w:cs="Times New Roman"/>
-          <w:i/>
-          <w:iCs/>
-          <w:sz w:val="24"/>
-          <w:szCs w:val="24"/>
-        </w:rPr>
-        <w:t xml:space="preserve"> smart contracts utilized the </w:t>
-      </w:r>
-      <w:proofErr w:type="spellStart"/>
-      <w:r>
-        <w:rPr>
-          <w:rFonts w:ascii="Times New Roman" w:eastAsia="Times New Roman" w:hAnsi="Times New Roman" w:cs="Times New Roman"/>
-          <w:i/>
-          <w:iCs/>
-          <w:sz w:val="24"/>
-          <w:szCs w:val="24"/>
-        </w:rPr>
-        <w:t>Kyber</w:t>
-      </w:r>
-      <w:proofErr w:type="spellEnd"/>
-      <w:r>
-        <w:rPr>
-          <w:rFonts w:ascii="Times New Roman" w:eastAsia="Times New Roman" w:hAnsi="Times New Roman" w:cs="Times New Roman"/>
-          <w:i/>
-          <w:iCs/>
-          <w:sz w:val="24"/>
-          <w:szCs w:val="24"/>
-        </w:rPr>
-        <w:t xml:space="preserve"> Decentralized Exchange price feed as an oracle. This dependency was exploited during the attack. The attack that happened on February 18, 2020, will therefore be </w:t>
-      </w:r>
-      <w:proofErr w:type="gramStart"/>
-      <w:r>
-        <w:rPr>
-          <w:rFonts w:ascii="Times New Roman" w:eastAsia="Times New Roman" w:hAnsi="Times New Roman" w:cs="Times New Roman"/>
-          <w:i/>
-          <w:iCs/>
-          <w:sz w:val="24"/>
-          <w:szCs w:val="24"/>
-        </w:rPr>
-        <w:t>described</w:t>
-      </w:r>
-      <w:proofErr w:type="gramEnd"/>
-      <w:r>
-        <w:rPr>
-          <w:rFonts w:ascii="Times New Roman" w:eastAsia="Times New Roman" w:hAnsi="Times New Roman" w:cs="Times New Roman"/>
-          <w:i/>
-          <w:iCs/>
-          <w:sz w:val="24"/>
-          <w:szCs w:val="24"/>
-        </w:rPr>
-        <w:t xml:space="preserve"> and displayed in Figure 10. An attacker obtained a flash loan on the </w:t>
-      </w:r>
-      <w:proofErr w:type="spellStart"/>
-      <w:r>
-        <w:rPr>
-          <w:rFonts w:ascii="Times New Roman" w:eastAsia="Times New Roman" w:hAnsi="Times New Roman" w:cs="Times New Roman"/>
-          <w:i/>
-          <w:iCs/>
-          <w:sz w:val="24"/>
-          <w:szCs w:val="24"/>
-        </w:rPr>
-        <w:t>bZx</w:t>
-      </w:r>
-      <w:proofErr w:type="spellEnd"/>
-      <w:r>
-        <w:rPr>
-          <w:rFonts w:ascii="Times New Roman" w:eastAsia="Times New Roman" w:hAnsi="Times New Roman" w:cs="Times New Roman"/>
-          <w:i/>
-          <w:iCs/>
-          <w:sz w:val="24"/>
-          <w:szCs w:val="24"/>
-        </w:rPr>
-        <w:t xml:space="preserve"> of 7500 </w:t>
-      </w:r>
-      <w:proofErr w:type="gramStart"/>
-      <w:r>
-        <w:rPr>
-          <w:rFonts w:ascii="Times New Roman" w:eastAsia="Times New Roman" w:hAnsi="Times New Roman" w:cs="Times New Roman"/>
-          <w:i/>
-          <w:iCs/>
-          <w:sz w:val="24"/>
-          <w:szCs w:val="24"/>
-        </w:rPr>
-        <w:t>ETH</w:t>
-      </w:r>
-      <w:proofErr w:type="gramEnd"/>
-      <w:r>
-        <w:rPr>
-          <w:rFonts w:ascii="Times New Roman" w:eastAsia="Times New Roman" w:hAnsi="Times New Roman" w:cs="Times New Roman"/>
-          <w:i/>
-          <w:iCs/>
-          <w:sz w:val="24"/>
-          <w:szCs w:val="24"/>
-        </w:rPr>
-        <w:t xml:space="preserve">, which was split into three parts (3518, 900, and 3082). The first part of 3518ETH, was used to buy </w:t>
-      </w:r>
-      <w:proofErr w:type="spellStart"/>
-      <w:r>
-        <w:rPr>
-          <w:rFonts w:ascii="Times New Roman" w:eastAsia="Times New Roman" w:hAnsi="Times New Roman" w:cs="Times New Roman"/>
-          <w:i/>
-          <w:iCs/>
-          <w:sz w:val="24"/>
-          <w:szCs w:val="24"/>
-        </w:rPr>
-        <w:t>sUSD</w:t>
-      </w:r>
-      <w:proofErr w:type="spellEnd"/>
-      <w:r>
-        <w:rPr>
-          <w:rFonts w:ascii="Times New Roman" w:eastAsia="Times New Roman" w:hAnsi="Times New Roman" w:cs="Times New Roman"/>
-          <w:i/>
-          <w:iCs/>
-          <w:sz w:val="24"/>
-          <w:szCs w:val="24"/>
-        </w:rPr>
-        <w:t xml:space="preserve">, a synthetic USD token enabled by the </w:t>
-      </w:r>
-      <w:proofErr w:type="spellStart"/>
-      <w:r>
-        <w:rPr>
-          <w:rFonts w:ascii="Times New Roman" w:eastAsia="Times New Roman" w:hAnsi="Times New Roman" w:cs="Times New Roman"/>
-          <w:i/>
-          <w:iCs/>
-          <w:sz w:val="24"/>
-          <w:szCs w:val="24"/>
-        </w:rPr>
-        <w:t>Syntetix</w:t>
-      </w:r>
-      <w:proofErr w:type="spellEnd"/>
-      <w:r>
-        <w:rPr>
-          <w:rFonts w:ascii="Times New Roman" w:eastAsia="Times New Roman" w:hAnsi="Times New Roman" w:cs="Times New Roman"/>
-          <w:i/>
-          <w:iCs/>
-          <w:sz w:val="24"/>
-          <w:szCs w:val="24"/>
-        </w:rPr>
-        <w:t xml:space="preserve"> </w:t>
-      </w:r>
-      <w:proofErr w:type="gramStart"/>
-      <w:r>
-        <w:rPr>
-          <w:rFonts w:ascii="Times New Roman" w:eastAsia="Times New Roman" w:hAnsi="Times New Roman" w:cs="Times New Roman"/>
-          <w:i/>
-          <w:iCs/>
-          <w:sz w:val="24"/>
-          <w:szCs w:val="24"/>
-        </w:rPr>
-        <w:t>protocol</w:t>
-      </w:r>
-      <w:proofErr w:type="gramEnd"/>
-      <w:r>
-        <w:rPr>
-          <w:rFonts w:ascii="Times New Roman" w:eastAsia="Times New Roman" w:hAnsi="Times New Roman" w:cs="Times New Roman"/>
-          <w:i/>
-          <w:iCs/>
-          <w:sz w:val="24"/>
-          <w:szCs w:val="24"/>
-        </w:rPr>
-        <w:t xml:space="preserve"> and which should always keep the price of $1. The </w:t>
-      </w:r>
-      <w:proofErr w:type="spellStart"/>
-      <w:r>
-        <w:rPr>
-          <w:rFonts w:ascii="Times New Roman" w:eastAsia="Times New Roman" w:hAnsi="Times New Roman" w:cs="Times New Roman"/>
-          <w:i/>
-          <w:iCs/>
-          <w:sz w:val="24"/>
-          <w:szCs w:val="24"/>
-        </w:rPr>
-        <w:t>sUSD</w:t>
-      </w:r>
-      <w:proofErr w:type="spellEnd"/>
-      <w:r>
-        <w:rPr>
-          <w:rFonts w:ascii="Times New Roman" w:eastAsia="Times New Roman" w:hAnsi="Times New Roman" w:cs="Times New Roman"/>
-          <w:i/>
-          <w:iCs/>
-          <w:sz w:val="24"/>
-          <w:szCs w:val="24"/>
-        </w:rPr>
-        <w:t xml:space="preserve"> were </w:t>
-      </w:r>
-      <w:proofErr w:type="gramStart"/>
-      <w:r>
-        <w:rPr>
-          <w:rFonts w:ascii="Times New Roman" w:eastAsia="Times New Roman" w:hAnsi="Times New Roman" w:cs="Times New Roman"/>
-          <w:i/>
-          <w:iCs/>
-          <w:sz w:val="24"/>
-          <w:szCs w:val="24"/>
-        </w:rPr>
-        <w:t>actually bought</w:t>
-      </w:r>
-      <w:proofErr w:type="gramEnd"/>
-      <w:r>
-        <w:rPr>
-          <w:rFonts w:ascii="Times New Roman" w:eastAsia="Times New Roman" w:hAnsi="Times New Roman" w:cs="Times New Roman"/>
-          <w:i/>
-          <w:iCs/>
-          <w:sz w:val="24"/>
-          <w:szCs w:val="24"/>
-        </w:rPr>
-        <w:t xml:space="preserve"> at the price of $1. However, a second part of the loaned ETH (900 ETH) was used to buy </w:t>
-      </w:r>
-      <w:proofErr w:type="spellStart"/>
-      <w:r>
-        <w:rPr>
-          <w:rFonts w:ascii="Times New Roman" w:eastAsia="Times New Roman" w:hAnsi="Times New Roman" w:cs="Times New Roman"/>
-          <w:i/>
-          <w:iCs/>
-          <w:sz w:val="24"/>
-          <w:szCs w:val="24"/>
-        </w:rPr>
-        <w:t>sUSD</w:t>
-      </w:r>
-      <w:proofErr w:type="spellEnd"/>
-      <w:r>
-        <w:rPr>
-          <w:rFonts w:ascii="Times New Roman" w:eastAsia="Times New Roman" w:hAnsi="Times New Roman" w:cs="Times New Roman"/>
-          <w:i/>
-          <w:iCs/>
-          <w:sz w:val="24"/>
-          <w:szCs w:val="24"/>
-        </w:rPr>
-        <w:t xml:space="preserve"> on </w:t>
-      </w:r>
-      <w:proofErr w:type="spellStart"/>
-      <w:r>
-        <w:rPr>
-          <w:rFonts w:ascii="Times New Roman" w:eastAsia="Times New Roman" w:hAnsi="Times New Roman" w:cs="Times New Roman"/>
-          <w:i/>
-          <w:iCs/>
-          <w:sz w:val="24"/>
-          <w:szCs w:val="24"/>
-        </w:rPr>
-        <w:t>Kyber</w:t>
-      </w:r>
-      <w:proofErr w:type="spellEnd"/>
-      <w:r>
-        <w:rPr>
-          <w:rFonts w:ascii="Times New Roman" w:eastAsia="Times New Roman" w:hAnsi="Times New Roman" w:cs="Times New Roman"/>
-          <w:i/>
-          <w:iCs/>
-          <w:sz w:val="24"/>
-          <w:szCs w:val="24"/>
-        </w:rPr>
-        <w:t xml:space="preserve">, artificially inflating the price over $2. The </w:t>
-      </w:r>
-      <w:proofErr w:type="spellStart"/>
-      <w:r>
-        <w:rPr>
-          <w:rFonts w:ascii="Times New Roman" w:eastAsia="Times New Roman" w:hAnsi="Times New Roman" w:cs="Times New Roman"/>
-          <w:i/>
-          <w:iCs/>
-          <w:sz w:val="24"/>
-          <w:szCs w:val="24"/>
-        </w:rPr>
-        <w:t>bZx</w:t>
-      </w:r>
-      <w:proofErr w:type="spellEnd"/>
-      <w:r>
-        <w:rPr>
-          <w:rFonts w:ascii="Times New Roman" w:eastAsia="Times New Roman" w:hAnsi="Times New Roman" w:cs="Times New Roman"/>
-          <w:i/>
-          <w:iCs/>
-          <w:sz w:val="24"/>
-          <w:szCs w:val="24"/>
-        </w:rPr>
-        <w:t xml:space="preserve"> used </w:t>
-      </w:r>
-      <w:proofErr w:type="spellStart"/>
-      <w:r>
-        <w:rPr>
-          <w:rFonts w:ascii="Times New Roman" w:eastAsia="Times New Roman" w:hAnsi="Times New Roman" w:cs="Times New Roman"/>
-          <w:i/>
-          <w:iCs/>
-          <w:sz w:val="24"/>
-          <w:szCs w:val="24"/>
-        </w:rPr>
-        <w:t>Kyber</w:t>
-      </w:r>
-      <w:proofErr w:type="spellEnd"/>
-      <w:r>
-        <w:rPr>
-          <w:rFonts w:ascii="Times New Roman" w:eastAsia="Times New Roman" w:hAnsi="Times New Roman" w:cs="Times New Roman"/>
-          <w:i/>
-          <w:iCs/>
-          <w:sz w:val="24"/>
-          <w:szCs w:val="24"/>
-        </w:rPr>
-        <w:t xml:space="preserve"> as a price oracle, so on their platform, the </w:t>
-      </w:r>
-      <w:proofErr w:type="spellStart"/>
-      <w:r>
-        <w:rPr>
-          <w:rFonts w:ascii="Times New Roman" w:eastAsia="Times New Roman" w:hAnsi="Times New Roman" w:cs="Times New Roman"/>
-          <w:i/>
-          <w:iCs/>
-          <w:sz w:val="24"/>
-          <w:szCs w:val="24"/>
-        </w:rPr>
-        <w:t>sUSD</w:t>
-      </w:r>
-      <w:proofErr w:type="spellEnd"/>
-      <w:r>
-        <w:rPr>
-          <w:rFonts w:ascii="Times New Roman" w:eastAsia="Times New Roman" w:hAnsi="Times New Roman" w:cs="Times New Roman"/>
-          <w:i/>
-          <w:iCs/>
-          <w:sz w:val="24"/>
-          <w:szCs w:val="24"/>
-        </w:rPr>
-        <w:t xml:space="preserve"> was then priced at $2. The overpriced </w:t>
-      </w:r>
-      <w:proofErr w:type="spellStart"/>
-      <w:r>
-        <w:rPr>
-          <w:rFonts w:ascii="Times New Roman" w:eastAsia="Times New Roman" w:hAnsi="Times New Roman" w:cs="Times New Roman"/>
-          <w:i/>
-          <w:iCs/>
-          <w:sz w:val="24"/>
-          <w:szCs w:val="24"/>
-        </w:rPr>
-        <w:t>sUSD</w:t>
-      </w:r>
-      <w:proofErr w:type="spellEnd"/>
-      <w:r>
-        <w:rPr>
-          <w:rFonts w:ascii="Times New Roman" w:eastAsia="Times New Roman" w:hAnsi="Times New Roman" w:cs="Times New Roman"/>
-          <w:i/>
-          <w:iCs/>
-          <w:sz w:val="24"/>
-          <w:szCs w:val="24"/>
-        </w:rPr>
-        <w:t xml:space="preserve"> were then used as collateral on </w:t>
-      </w:r>
-      <w:proofErr w:type="spellStart"/>
-      <w:r>
-        <w:rPr>
-          <w:rFonts w:ascii="Times New Roman" w:eastAsia="Times New Roman" w:hAnsi="Times New Roman" w:cs="Times New Roman"/>
-          <w:i/>
-          <w:iCs/>
-          <w:sz w:val="24"/>
-          <w:szCs w:val="24"/>
-        </w:rPr>
-        <w:t>bZx</w:t>
-      </w:r>
-      <w:proofErr w:type="spellEnd"/>
-      <w:r>
-        <w:rPr>
-          <w:rFonts w:ascii="Times New Roman" w:eastAsia="Times New Roman" w:hAnsi="Times New Roman" w:cs="Times New Roman"/>
-          <w:i/>
-          <w:iCs/>
-          <w:sz w:val="24"/>
-          <w:szCs w:val="24"/>
-        </w:rPr>
-        <w:t xml:space="preserve"> to borrow ETH. Due to the inflated price of </w:t>
-      </w:r>
-      <w:proofErr w:type="spellStart"/>
-      <w:r>
-        <w:rPr>
-          <w:rFonts w:ascii="Times New Roman" w:eastAsia="Times New Roman" w:hAnsi="Times New Roman" w:cs="Times New Roman"/>
-          <w:i/>
-          <w:iCs/>
-          <w:sz w:val="24"/>
-          <w:szCs w:val="24"/>
-        </w:rPr>
-        <w:t>sUSD</w:t>
-      </w:r>
-      <w:proofErr w:type="spellEnd"/>
-      <w:r>
-        <w:rPr>
-          <w:rFonts w:ascii="Times New Roman" w:eastAsia="Times New Roman" w:hAnsi="Times New Roman" w:cs="Times New Roman"/>
-          <w:i/>
-          <w:iCs/>
-          <w:sz w:val="24"/>
-          <w:szCs w:val="24"/>
-        </w:rPr>
-        <w:t xml:space="preserve">, the hacker was able to borrow 6796 </w:t>
-      </w:r>
-      <w:proofErr w:type="gramStart"/>
-      <w:r>
-        <w:rPr>
-          <w:rFonts w:ascii="Times New Roman" w:eastAsia="Times New Roman" w:hAnsi="Times New Roman" w:cs="Times New Roman"/>
-          <w:i/>
-          <w:iCs/>
-          <w:sz w:val="24"/>
-          <w:szCs w:val="24"/>
-        </w:rPr>
-        <w:t>ETH</w:t>
-      </w:r>
-      <w:proofErr w:type="gramEnd"/>
-      <w:r>
-        <w:rPr>
-          <w:rFonts w:ascii="Times New Roman" w:eastAsia="Times New Roman" w:hAnsi="Times New Roman" w:cs="Times New Roman"/>
-          <w:i/>
-          <w:iCs/>
-          <w:sz w:val="24"/>
-          <w:szCs w:val="24"/>
-        </w:rPr>
-        <w:t xml:space="preserve"> instead of 3518ETH. The attacker then had a total pot of 6796 ETH plus 3082 ETH from the original loan for a total of 9878 ETH. In order for all these transactions to be validated, the initial loan had to be paid back so that the attacker was obliged to send 7500 </w:t>
-      </w:r>
-      <w:proofErr w:type="gramStart"/>
-      <w:r>
-        <w:rPr>
-          <w:rFonts w:ascii="Times New Roman" w:eastAsia="Times New Roman" w:hAnsi="Times New Roman" w:cs="Times New Roman"/>
-          <w:i/>
-          <w:iCs/>
-          <w:sz w:val="24"/>
-          <w:szCs w:val="24"/>
-        </w:rPr>
-        <w:t>ETH</w:t>
-      </w:r>
-      <w:proofErr w:type="gramEnd"/>
-      <w:r>
-        <w:rPr>
-          <w:rFonts w:ascii="Times New Roman" w:eastAsia="Times New Roman" w:hAnsi="Times New Roman" w:cs="Times New Roman"/>
-          <w:i/>
-          <w:iCs/>
-          <w:sz w:val="24"/>
-          <w:szCs w:val="24"/>
-        </w:rPr>
-        <w:t xml:space="preserve"> back to the smart contract. However, he could run away with the surplus of 2378 ETH, equal to $636000 by that time [116]. The Flash Loan attack is an important issue with oracle in DeFi since the very presence of Oracles causes it. As described, no collusion, bug, or data tampering was exploited, but only the oracle and their refresh rate. All the flash loans are performed </w:t>
-      </w:r>
-      <w:proofErr w:type="gramStart"/>
-      <w:r>
-        <w:rPr>
-          <w:rFonts w:ascii="Times New Roman" w:eastAsia="Times New Roman" w:hAnsi="Times New Roman" w:cs="Times New Roman"/>
-          <w:i/>
-          <w:iCs/>
-          <w:sz w:val="24"/>
-          <w:szCs w:val="24"/>
-        </w:rPr>
-        <w:t>more or less the</w:t>
-      </w:r>
-      <w:proofErr w:type="gramEnd"/>
-      <w:r>
-        <w:rPr>
-          <w:rFonts w:ascii="Times New Roman" w:eastAsia="Times New Roman" w:hAnsi="Times New Roman" w:cs="Times New Roman"/>
-          <w:i/>
-          <w:iCs/>
-          <w:sz w:val="24"/>
-          <w:szCs w:val="24"/>
-        </w:rPr>
-        <w:t xml:space="preserve"> same way as the one described here. They are indeed used a lot, for their simplicity and most of all because they come basically at no cost. If they fail, only the transaction fees </w:t>
-      </w:r>
-      <w:proofErr w:type="gramStart"/>
-      <w:r>
-        <w:rPr>
-          <w:rFonts w:ascii="Times New Roman" w:eastAsia="Times New Roman" w:hAnsi="Times New Roman" w:cs="Times New Roman"/>
-          <w:i/>
-          <w:iCs/>
-          <w:sz w:val="24"/>
-          <w:szCs w:val="24"/>
-        </w:rPr>
-        <w:t>have to</w:t>
-      </w:r>
-      <w:proofErr w:type="gramEnd"/>
-      <w:r>
-        <w:rPr>
-          <w:rFonts w:ascii="Times New Roman" w:eastAsia="Times New Roman" w:hAnsi="Times New Roman" w:cs="Times New Roman"/>
-          <w:i/>
-          <w:iCs/>
-          <w:sz w:val="24"/>
-          <w:szCs w:val="24"/>
-        </w:rPr>
-        <w:t xml:space="preserve"> be paid, and if they succeed, then the turnover is priceless.</w:t>
-      </w:r>
-    </w:p>
-    <w:p/>
     <w:sectPr>
       <w:pgSz w:w="11906" w:h="16838"/>
       <w:pgMar w:top="1440" w:right="1800" w:bottom="1440" w:left="1800" w:header="708" w:footer="708" w:gutter="0"/>
@@ -3135,6 +2296,16 @@
       <w:shd w:val="clear" w:color="auto" w:fill="E1DFDD"/>
     </w:rPr>
   </w:style>
+  <w:style w:type="paragraph" w:styleId="a6">
+    <w:name w:val="No Spacing"/>
+    <w:uiPriority w:val="1"/>
+    <w:qFormat/>
+    <w:rsid w:val="006B75B5"/>
+    <w:pPr>
+      <w:bidi/>
+      <w:spacing w:after="0" w:line="240" w:lineRule="auto"/>
+    </w:pPr>
+  </w:style>
 </w:styles>
 </file>
 

</xml_diff>